<commit_message>
Atualização de texto word.docx
</commit_message>
<xml_diff>
--- a/modulo-3/html5-css3-modulo3-curso-em-video.docx
+++ b/modulo-3/html5-css3-modulo3-curso-em-video.docx
@@ -353,10 +353,6 @@
     <w:p>
       <w:pPr>
         <w:jc w:val="both"/>
-        <w:rPr>
-          <w:b/>
-          <w:bCs/>
-        </w:rPr>
       </w:pPr>
       <w:r>
         <w:rPr>
@@ -373,7 +369,17 @@
           <w:b/>
           <w:bCs/>
         </w:rPr>
-        <w:t>comm</w:t>
+        <w:t>com</w:t>
+      </w:r>
+      <w:r>
+        <w:rPr>
+          <w:b/>
+          <w:bCs/>
+        </w:rPr>
+        <w:t xml:space="preserve">mit to main </w:t>
+      </w:r>
+      <w:r>
+        <w:t>é uma manifestação de modificação. E depois clicar em Push origin no github desktop</w:t>
       </w:r>
     </w:p>
     <w:sectPr>

</xml_diff>

<commit_message>
atualização ex022 e documento word
</commit_message>
<xml_diff>
--- a/modulo-3/html5-css3-modulo3-curso-em-video.docx
+++ b/modulo-3/html5-css3-modulo3-curso-em-video.docx
@@ -22,21 +22,12 @@
       <w:pPr>
         <w:jc w:val="both"/>
       </w:pPr>
-      <w:proofErr w:type="spellStart"/>
-      <w:r>
-        <w:rPr>
-          <w:b/>
-          <w:bCs/>
-        </w:rPr>
-        <w:t>Git</w:t>
-      </w:r>
-      <w:proofErr w:type="spellEnd"/>
-      <w:r>
-        <w:rPr>
-          <w:b/>
-          <w:bCs/>
-        </w:rPr>
-        <w:t xml:space="preserve"> e GitHub: </w:t>
+      <w:r>
+        <w:rPr>
+          <w:b/>
+          <w:bCs/>
+        </w:rPr>
+        <w:t xml:space="preserve">Git e GitHub: </w:t>
       </w:r>
       <w:r>
         <w:t xml:space="preserve">São plataformas para </w:t>
@@ -94,23 +85,7 @@
           <w:b/>
           <w:bCs/>
         </w:rPr>
-        <w:t xml:space="preserve"> (</w:t>
-      </w:r>
-      <w:proofErr w:type="spellStart"/>
-      <w:r>
-        <w:rPr>
-          <w:b/>
-          <w:bCs/>
-        </w:rPr>
-        <w:t>git</w:t>
-      </w:r>
-      <w:proofErr w:type="spellEnd"/>
-      <w:r>
-        <w:rPr>
-          <w:b/>
-          <w:bCs/>
-        </w:rPr>
-        <w:t>)</w:t>
+        <w:t xml:space="preserve"> (git)</w:t>
       </w:r>
       <w:r>
         <w:rPr>
@@ -123,15 +98,7 @@
         <w:t>Por vários motivos precisamos ter backups de versões de nossos projetos. Para isso usamos o gerenciador de versões (nós indicamos quando queremos salvar determinada versão), tornando possível voltar a usar alguma versão a qualquer momento.</w:t>
       </w:r>
       <w:r>
-        <w:t xml:space="preserve"> </w:t>
-      </w:r>
-      <w:proofErr w:type="spellStart"/>
-      <w:r>
-        <w:t>Git</w:t>
-      </w:r>
-      <w:proofErr w:type="spellEnd"/>
-      <w:r>
-        <w:t xml:space="preserve"> (mesmo criador do Linux) é</w:t>
+        <w:t xml:space="preserve"> Git (mesmo criador do Linux) é</w:t>
       </w:r>
       <w:r>
         <w:t xml:space="preserve"> um software</w:t>
@@ -154,23 +121,7 @@
           <w:b/>
           <w:bCs/>
         </w:rPr>
-        <w:t xml:space="preserve"> </w:t>
-      </w:r>
-      <w:proofErr w:type="spellStart"/>
-      <w:r>
-        <w:rPr>
-          <w:b/>
-          <w:bCs/>
-        </w:rPr>
-        <w:t>Git</w:t>
-      </w:r>
-      <w:proofErr w:type="spellEnd"/>
-      <w:r>
-        <w:rPr>
-          <w:b/>
-          <w:bCs/>
-        </w:rPr>
-        <w:t xml:space="preserve"> </w:t>
+        <w:t xml:space="preserve"> Git </w:t>
       </w:r>
       <w:r>
         <w:rPr>
@@ -267,23 +218,7 @@
         <w:jc w:val="both"/>
       </w:pPr>
       <w:r>
-        <w:t xml:space="preserve">Quando mandamos algo do </w:t>
-      </w:r>
-      <w:proofErr w:type="spellStart"/>
-      <w:r>
-        <w:t>git</w:t>
-      </w:r>
-      <w:proofErr w:type="spellEnd"/>
-      <w:r>
-        <w:t xml:space="preserve"> (repositório local) para o </w:t>
-      </w:r>
-      <w:proofErr w:type="spellStart"/>
-      <w:r>
-        <w:t>github</w:t>
-      </w:r>
-      <w:proofErr w:type="spellEnd"/>
-      <w:r>
-        <w:t xml:space="preserve"> (repositório remoto) damos o nome de </w:t>
+        <w:t xml:space="preserve">Quando mandamos algo do git (repositório local) para o github (repositório remoto) damos o nome de </w:t>
       </w:r>
       <w:r>
         <w:rPr>
@@ -400,31 +335,7 @@
         <w:t xml:space="preserve">Criando repositório: </w:t>
       </w:r>
       <w:r>
-        <w:t xml:space="preserve">A primeira etapa é criar um repositório local (disco rígido) de sua máquina. Depois ele </w:t>
-      </w:r>
-      <w:proofErr w:type="spellStart"/>
-      <w:r>
-        <w:t>permitira</w:t>
-      </w:r>
-      <w:proofErr w:type="spellEnd"/>
-      <w:r>
-        <w:t xml:space="preserve"> publicar (fazer </w:t>
-      </w:r>
-      <w:proofErr w:type="spellStart"/>
-      <w:r>
-        <w:t>pushing</w:t>
-      </w:r>
-      <w:proofErr w:type="spellEnd"/>
-      <w:r>
-        <w:t xml:space="preserve">) para o </w:t>
-      </w:r>
-      <w:proofErr w:type="spellStart"/>
-      <w:r>
-        <w:t>github</w:t>
-      </w:r>
-      <w:proofErr w:type="spellEnd"/>
-      <w:r>
-        <w:t xml:space="preserve"> (remoto).</w:t>
+        <w:t>A primeira etapa é criar um repositório local (disco rígido) de sua máquina. Depois ele permitira publicar (fazer pushing) para o github (remoto).</w:t>
       </w:r>
       <w:r>
         <w:t xml:space="preserve"> </w:t>
@@ -453,7 +364,6 @@
       <w:r>
         <w:t xml:space="preserve">Menu do canto superior esquerdo você acessa seus repositórios, ao fazer alterações nos arquivos é preciso fazer um </w:t>
       </w:r>
-      <w:proofErr w:type="spellStart"/>
       <w:r>
         <w:rPr>
           <w:b/>
@@ -466,74 +376,10 @@
           <w:b/>
           <w:bCs/>
         </w:rPr>
-        <w:t>mit</w:t>
-      </w:r>
-      <w:proofErr w:type="spellEnd"/>
-      <w:r>
-        <w:rPr>
-          <w:b/>
-          <w:bCs/>
-        </w:rPr>
-        <w:t xml:space="preserve"> </w:t>
-      </w:r>
-      <w:proofErr w:type="spellStart"/>
-      <w:r>
-        <w:rPr>
-          <w:b/>
-          <w:bCs/>
-        </w:rPr>
-        <w:t>to</w:t>
-      </w:r>
-      <w:proofErr w:type="spellEnd"/>
-      <w:r>
-        <w:rPr>
-          <w:b/>
-          <w:bCs/>
-        </w:rPr>
-        <w:t xml:space="preserve"> </w:t>
-      </w:r>
-      <w:proofErr w:type="spellStart"/>
-      <w:r>
-        <w:rPr>
-          <w:b/>
-          <w:bCs/>
-        </w:rPr>
-        <w:t>main</w:t>
-      </w:r>
-      <w:proofErr w:type="spellEnd"/>
-      <w:r>
-        <w:rPr>
-          <w:b/>
-          <w:bCs/>
-        </w:rPr>
-        <w:t xml:space="preserve"> </w:t>
-      </w:r>
-      <w:r>
-        <w:t xml:space="preserve">é uma manifestação de modificação. E depois clicar em </w:t>
-      </w:r>
-      <w:proofErr w:type="spellStart"/>
-      <w:r>
-        <w:t>Push</w:t>
-      </w:r>
-      <w:proofErr w:type="spellEnd"/>
-      <w:r>
-        <w:t xml:space="preserve"> </w:t>
-      </w:r>
-      <w:proofErr w:type="spellStart"/>
-      <w:r>
-        <w:t>origin</w:t>
-      </w:r>
-      <w:proofErr w:type="spellEnd"/>
-      <w:r>
-        <w:t xml:space="preserve"> no </w:t>
-      </w:r>
-      <w:proofErr w:type="spellStart"/>
-      <w:r>
-        <w:t>github</w:t>
-      </w:r>
-      <w:proofErr w:type="spellEnd"/>
-      <w:r>
-        <w:t xml:space="preserve"> desktop</w:t>
+        <w:t xml:space="preserve">mit to main </w:t>
+      </w:r>
+      <w:r>
+        <w:t>é uma manifestação de modificação. E depois clicar em Push origin no github desktop</w:t>
       </w:r>
       <w:r>
         <w:t xml:space="preserve">. </w:t>
@@ -573,15 +419,7 @@
         <w:t>, não garante apagar o remoto</w:t>
       </w:r>
       <w:r>
-        <w:t xml:space="preserve"> (settings &gt; delete </w:t>
-      </w:r>
-      <w:proofErr w:type="spellStart"/>
-      <w:r>
-        <w:t>this</w:t>
-      </w:r>
-      <w:proofErr w:type="spellEnd"/>
-      <w:r>
-        <w:t xml:space="preserve"> repositor)</w:t>
+        <w:t xml:space="preserve"> (settings &gt; delete this repositor)</w:t>
       </w:r>
       <w:r>
         <w:t xml:space="preserve"> e vise versa.</w:t>
@@ -623,49 +461,7 @@
         <w:rPr>
           <w:bCs/>
         </w:rPr>
-        <w:t xml:space="preserve">Basta abrir um repositório e clicar em &lt;&gt; </w:t>
-      </w:r>
-      <w:proofErr w:type="spellStart"/>
-      <w:r>
-        <w:rPr>
-          <w:bCs/>
-        </w:rPr>
-        <w:t>Code</w:t>
-      </w:r>
-      <w:proofErr w:type="spellEnd"/>
-      <w:r>
-        <w:rPr>
-          <w:bCs/>
-        </w:rPr>
-        <w:t xml:space="preserve"> &gt; Open </w:t>
-      </w:r>
-      <w:proofErr w:type="spellStart"/>
-      <w:r>
-        <w:rPr>
-          <w:bCs/>
-        </w:rPr>
-        <w:t>with</w:t>
-      </w:r>
-      <w:proofErr w:type="spellEnd"/>
-      <w:r>
-        <w:rPr>
-          <w:bCs/>
-        </w:rPr>
-        <w:t xml:space="preserve"> GitHub Desktop e em </w:t>
-      </w:r>
-      <w:proofErr w:type="spellStart"/>
-      <w:r>
-        <w:rPr>
-          <w:bCs/>
-        </w:rPr>
-        <w:t>Choose</w:t>
-      </w:r>
-      <w:proofErr w:type="spellEnd"/>
-      <w:r>
-        <w:rPr>
-          <w:bCs/>
-        </w:rPr>
-        <w:t xml:space="preserve"> escolher uma pasta para salvar.</w:t>
+        <w:t>Basta abrir um repositório e clicar em &lt;&gt; Code &gt; Open with GitHub Desktop e em Choose escolher uma pasta para salvar.</w:t>
       </w:r>
     </w:p>
     <w:p>
@@ -680,388 +476,86 @@
           <w:bCs/>
         </w:rPr>
         <w:tab/>
-        <w:t xml:space="preserve">Ideal para trabalhar em uma máquina diferente e “não segura”. Basta clonar o projeto pelo </w:t>
-      </w:r>
-      <w:proofErr w:type="spellStart"/>
-      <w:r>
-        <w:rPr>
-          <w:bCs/>
-        </w:rPr>
-        <w:t>Github</w:t>
-      </w:r>
-      <w:proofErr w:type="spellEnd"/>
-      <w:r>
-        <w:rPr>
-          <w:bCs/>
-        </w:rPr>
-        <w:t xml:space="preserve"> Desktop, depois file &gt; </w:t>
-      </w:r>
-      <w:proofErr w:type="spellStart"/>
-      <w:r>
-        <w:rPr>
-          <w:bCs/>
-        </w:rPr>
-        <w:t>options</w:t>
-      </w:r>
-      <w:proofErr w:type="spellEnd"/>
-      <w:r>
-        <w:rPr>
-          <w:bCs/>
-        </w:rPr>
-        <w:t xml:space="preserve"> &gt; </w:t>
-      </w:r>
-      <w:proofErr w:type="spellStart"/>
-      <w:r>
-        <w:rPr>
-          <w:bCs/>
-        </w:rPr>
-        <w:t>git</w:t>
-      </w:r>
-      <w:proofErr w:type="spellEnd"/>
-      <w:r>
-        <w:rPr>
-          <w:bCs/>
-        </w:rPr>
-        <w:t xml:space="preserve"> &gt; </w:t>
-      </w:r>
-      <w:proofErr w:type="spellStart"/>
-      <w:r>
-        <w:rPr>
-          <w:bCs/>
-        </w:rPr>
-        <w:t>save</w:t>
-      </w:r>
-      <w:proofErr w:type="spellEnd"/>
-      <w:r>
-        <w:rPr>
-          <w:bCs/>
-        </w:rPr>
-        <w:t xml:space="preserve">. Abrir com </w:t>
-      </w:r>
-      <w:proofErr w:type="spellStart"/>
-      <w:r>
-        <w:rPr>
-          <w:bCs/>
-        </w:rPr>
-        <w:t>VScode</w:t>
-      </w:r>
-      <w:proofErr w:type="spellEnd"/>
-      <w:r>
-        <w:rPr>
-          <w:bCs/>
-        </w:rPr>
-        <w:t xml:space="preserve"> e fazer todas alterações necessárias. Antes de sair dar </w:t>
-      </w:r>
-      <w:proofErr w:type="spellStart"/>
-      <w:r>
-        <w:rPr>
-          <w:bCs/>
-        </w:rPr>
-        <w:t>push</w:t>
-      </w:r>
-      <w:proofErr w:type="spellEnd"/>
-      <w:r>
-        <w:rPr>
-          <w:bCs/>
-        </w:rPr>
-        <w:t xml:space="preserve"> para o repositório online. Fechar tudo &gt; </w:t>
-      </w:r>
-      <w:proofErr w:type="spellStart"/>
-      <w:r>
-        <w:rPr>
-          <w:bCs/>
-        </w:rPr>
-        <w:t>GitHubDesktop</w:t>
-      </w:r>
-      <w:proofErr w:type="spellEnd"/>
-      <w:r>
-        <w:rPr>
-          <w:bCs/>
-        </w:rPr>
-        <w:t xml:space="preserve"> &gt; remove </w:t>
-      </w:r>
-      <w:proofErr w:type="spellStart"/>
-      <w:proofErr w:type="gramStart"/>
-      <w:r>
-        <w:rPr>
-          <w:bCs/>
-        </w:rPr>
-        <w:t>repositories</w:t>
-      </w:r>
-      <w:proofErr w:type="spellEnd"/>
-      <w:r>
-        <w:rPr>
-          <w:bCs/>
-        </w:rPr>
-        <w:t xml:space="preserve">  +</w:t>
-      </w:r>
-      <w:proofErr w:type="gramEnd"/>
-      <w:r>
-        <w:rPr>
-          <w:bCs/>
+        <w:t>Ideal para trabalhar em uma máquina diferente e “não segura”. Basta clonar o projeto pelo Github Desktop, depois file &gt; options &gt; git &gt; save. Abrir com VScode e fazer todas alterações necessárias. Antes de sair dar push para o repositório online. Fechar tudo &gt; GitHubDesktop &gt; remove repositories  + reclicle Bin. File &gt; Options &gt;Sign Out + Git remover dados. Esvaziar lixeira. Desse modo o projeto será atualizado online e limpo da máquina local “não segura” e sem deixar rastro.</w:t>
+      </w:r>
+    </w:p>
+    <w:p>
+      <w:pPr>
+        <w:jc w:val="both"/>
+        <w:rPr>
+          <w:bCs/>
+        </w:rPr>
+      </w:pPr>
+      <w:r>
+        <w:rPr>
+          <w:b/>
+          <w:highlight w:val="yellow"/>
+        </w:rPr>
+        <w:t>Background-image: url(‘endereço.png’);</w:t>
+      </w:r>
+      <w:r>
+        <w:rPr>
+          <w:b/>
         </w:rPr>
         <w:t xml:space="preserve"> </w:t>
       </w:r>
-      <w:proofErr w:type="spellStart"/>
-      <w:r>
-        <w:rPr>
-          <w:bCs/>
-        </w:rPr>
-        <w:t>reclicle</w:t>
-      </w:r>
-      <w:proofErr w:type="spellEnd"/>
-      <w:r>
-        <w:rPr>
-          <w:bCs/>
-        </w:rPr>
-        <w:t xml:space="preserve"> Bin. File &gt; </w:t>
-      </w:r>
-      <w:proofErr w:type="spellStart"/>
-      <w:r>
-        <w:rPr>
-          <w:bCs/>
-        </w:rPr>
-        <w:t>Options</w:t>
-      </w:r>
-      <w:proofErr w:type="spellEnd"/>
-      <w:r>
-        <w:rPr>
-          <w:bCs/>
-        </w:rPr>
-        <w:t xml:space="preserve"> &gt;</w:t>
-      </w:r>
-      <w:proofErr w:type="spellStart"/>
-      <w:r>
-        <w:rPr>
-          <w:bCs/>
-        </w:rPr>
-        <w:t>Sign</w:t>
-      </w:r>
-      <w:proofErr w:type="spellEnd"/>
-      <w:r>
-        <w:rPr>
-          <w:bCs/>
-        </w:rPr>
-        <w:t xml:space="preserve"> Out + </w:t>
-      </w:r>
-      <w:proofErr w:type="spellStart"/>
-      <w:r>
-        <w:rPr>
-          <w:bCs/>
-        </w:rPr>
-        <w:t>Git</w:t>
-      </w:r>
-      <w:proofErr w:type="spellEnd"/>
-      <w:r>
-        <w:rPr>
-          <w:bCs/>
-        </w:rPr>
-        <w:t xml:space="preserve"> remover dados. Esvaziar lixeira. Desse modo o projeto será atualizado online e limpo da máquina local “não segura” e sem deixar rastro.</w:t>
-      </w:r>
-    </w:p>
-    <w:p>
-      <w:pPr>
-        <w:jc w:val="both"/>
-        <w:rPr>
-          <w:bCs/>
-        </w:rPr>
-      </w:pPr>
+      <w:r>
+        <w:rPr>
+          <w:bCs/>
+        </w:rPr>
+        <w:t>É possível usar uma imagem na propriedade background-image no css, podendo inclusive passar valores de arquivos do tipo .jpg, .png, .gif entre outras e também endereços da web (que ficam refém dessa imagem continuar existindo na web).</w:t>
+      </w:r>
+      <w:r>
+        <w:rPr>
+          <w:bCs/>
+        </w:rPr>
+        <w:t xml:space="preserve"> </w:t>
+      </w:r>
+      <w:r>
+        <w:rPr>
+          <w:b/>
+        </w:rPr>
+        <w:t xml:space="preserve">Por padrão </w:t>
+      </w:r>
+      <w:r>
+        <w:rPr>
+          <w:bCs/>
+        </w:rPr>
+        <w:t>uma imagem começa a ser esparramada dentro de uma &lt;div&gt; da mesma maneira que lemos (encostada no topo e na esquerda).</w:t>
+      </w:r>
+    </w:p>
+    <w:p>
+      <w:pPr>
+        <w:jc w:val="both"/>
+        <w:rPr>
+          <w:b/>
+        </w:rPr>
+      </w:pPr>
+      <w:r>
+        <w:rPr>
+          <w:bCs/>
+        </w:rPr>
+        <w:tab/>
+      </w:r>
       <w:r>
         <w:rPr>
           <w:b/>
           <w:highlight w:val="yellow"/>
         </w:rPr>
-        <w:t>Background-</w:t>
-      </w:r>
-      <w:proofErr w:type="spellStart"/>
-      <w:r>
-        <w:rPr>
-          <w:b/>
-          <w:highlight w:val="yellow"/>
-        </w:rPr>
-        <w:t>image</w:t>
-      </w:r>
-      <w:proofErr w:type="spellEnd"/>
-      <w:r>
-        <w:rPr>
-          <w:b/>
-          <w:highlight w:val="yellow"/>
-        </w:rPr>
-        <w:t xml:space="preserve">: </w:t>
-      </w:r>
-      <w:proofErr w:type="spellStart"/>
-      <w:r>
-        <w:rPr>
-          <w:b/>
-          <w:highlight w:val="yellow"/>
-        </w:rPr>
-        <w:t>url</w:t>
-      </w:r>
-      <w:proofErr w:type="spellEnd"/>
-      <w:r>
-        <w:rPr>
-          <w:b/>
-          <w:highlight w:val="yellow"/>
-        </w:rPr>
-        <w:t>(‘endereço.png’);</w:t>
-      </w:r>
-      <w:r>
-        <w:rPr>
-          <w:b/>
+        <w:t>Background-repeat:</w:t>
+      </w:r>
+      <w:r>
+        <w:rPr>
+          <w:b/>
+        </w:rPr>
+        <w:t xml:space="preserve"> repeat;</w:t>
+      </w:r>
+      <w:r>
+        <w:rPr>
+          <w:bCs/>
         </w:rPr>
         <w:t xml:space="preserve"> </w:t>
       </w:r>
-      <w:proofErr w:type="gramStart"/>
-      <w:r>
-        <w:rPr>
-          <w:bCs/>
-        </w:rPr>
-        <w:t>É</w:t>
-      </w:r>
-      <w:proofErr w:type="gramEnd"/>
-      <w:r>
-        <w:rPr>
-          <w:bCs/>
-        </w:rPr>
-        <w:t xml:space="preserve"> possível usar uma imagem na propriedade background-</w:t>
-      </w:r>
-      <w:proofErr w:type="spellStart"/>
-      <w:r>
-        <w:rPr>
-          <w:bCs/>
-        </w:rPr>
-        <w:t>image</w:t>
-      </w:r>
-      <w:proofErr w:type="spellEnd"/>
-      <w:r>
-        <w:rPr>
-          <w:bCs/>
-        </w:rPr>
-        <w:t xml:space="preserve"> no </w:t>
-      </w:r>
-      <w:proofErr w:type="spellStart"/>
-      <w:r>
-        <w:rPr>
-          <w:bCs/>
-        </w:rPr>
-        <w:t>css</w:t>
-      </w:r>
-      <w:proofErr w:type="spellEnd"/>
-      <w:r>
-        <w:rPr>
-          <w:bCs/>
-        </w:rPr>
-        <w:t>, podendo inclusive passar valores de arquivos do tipo .</w:t>
-      </w:r>
-      <w:proofErr w:type="spellStart"/>
-      <w:r>
-        <w:rPr>
-          <w:bCs/>
-        </w:rPr>
-        <w:t>jpg</w:t>
-      </w:r>
-      <w:proofErr w:type="spellEnd"/>
-      <w:r>
-        <w:rPr>
-          <w:bCs/>
-        </w:rPr>
-        <w:t>, .png, .gif entre outras e também endereços da web (que ficam refém dessa imagem continuar existindo na web).</w:t>
-      </w:r>
-      <w:r>
-        <w:rPr>
-          <w:bCs/>
-        </w:rPr>
-        <w:t xml:space="preserve"> </w:t>
-      </w:r>
-      <w:r>
-        <w:rPr>
-          <w:b/>
-        </w:rPr>
-        <w:t xml:space="preserve">Por padrão </w:t>
-      </w:r>
-      <w:r>
-        <w:rPr>
-          <w:bCs/>
-        </w:rPr>
-        <w:t>uma imagem começa a ser esparramada dentro de uma &lt;</w:t>
-      </w:r>
-      <w:proofErr w:type="spellStart"/>
-      <w:r>
-        <w:rPr>
-          <w:bCs/>
-        </w:rPr>
-        <w:t>div</w:t>
-      </w:r>
-      <w:proofErr w:type="spellEnd"/>
-      <w:r>
-        <w:rPr>
-          <w:bCs/>
-        </w:rPr>
-        <w:t>&gt; da mesma maneira que lemos (encostada no topo e na esquerda).</w:t>
-      </w:r>
-    </w:p>
-    <w:p>
-      <w:pPr>
-        <w:jc w:val="both"/>
-        <w:rPr>
-          <w:b/>
-        </w:rPr>
-      </w:pPr>
-      <w:r>
-        <w:rPr>
-          <w:bCs/>
-        </w:rPr>
-        <w:tab/>
-      </w:r>
-      <w:r>
-        <w:rPr>
-          <w:b/>
-          <w:highlight w:val="yellow"/>
-        </w:rPr>
-        <w:t>Background-</w:t>
-      </w:r>
-      <w:proofErr w:type="spellStart"/>
-      <w:r>
-        <w:rPr>
-          <w:b/>
-          <w:highlight w:val="yellow"/>
-        </w:rPr>
-        <w:t>repeat</w:t>
-      </w:r>
-      <w:proofErr w:type="spellEnd"/>
-      <w:r>
-        <w:rPr>
-          <w:b/>
-          <w:highlight w:val="yellow"/>
-        </w:rPr>
-        <w:t>:</w:t>
-      </w:r>
-      <w:r>
-        <w:rPr>
-          <w:b/>
-        </w:rPr>
-        <w:t xml:space="preserve"> </w:t>
-      </w:r>
-      <w:proofErr w:type="spellStart"/>
-      <w:r>
-        <w:rPr>
-          <w:b/>
-        </w:rPr>
-        <w:t>repeat</w:t>
-      </w:r>
-      <w:proofErr w:type="spellEnd"/>
-      <w:r>
-        <w:rPr>
-          <w:b/>
-        </w:rPr>
-        <w:t>;</w:t>
-      </w:r>
-      <w:r>
-        <w:rPr>
-          <w:bCs/>
-        </w:rPr>
-        <w:t xml:space="preserve"> </w:t>
-      </w:r>
       <w:r>
         <w:rPr>
           <w:b/>
@@ -1084,35 +578,7 @@
         <w:rPr>
           <w:b/>
         </w:rPr>
-        <w:t>background-</w:t>
-      </w:r>
-      <w:proofErr w:type="spellStart"/>
-      <w:r>
-        <w:rPr>
-          <w:b/>
-        </w:rPr>
-        <w:t>repeat</w:t>
-      </w:r>
-      <w:proofErr w:type="spellEnd"/>
-      <w:r>
-        <w:rPr>
-          <w:b/>
-        </w:rPr>
-        <w:t xml:space="preserve">: </w:t>
-      </w:r>
-      <w:proofErr w:type="spellStart"/>
-      <w:r>
-        <w:rPr>
-          <w:b/>
-        </w:rPr>
-        <w:t>repeat</w:t>
-      </w:r>
-      <w:proofErr w:type="spellEnd"/>
-      <w:r>
-        <w:rPr>
-          <w:b/>
-        </w:rPr>
-        <w:t xml:space="preserve">; </w:t>
+        <w:t xml:space="preserve">background-repeat: repeat; </w:t>
       </w:r>
     </w:p>
     <w:p>
@@ -1132,17 +598,8 @@
           <w:b/>
           <w:highlight w:val="yellow"/>
         </w:rPr>
-        <w:t>No-</w:t>
-      </w:r>
-      <w:proofErr w:type="spellStart"/>
-      <w:r>
-        <w:rPr>
-          <w:b/>
-          <w:highlight w:val="yellow"/>
-        </w:rPr>
-        <w:t>repeat</w:t>
-      </w:r>
-      <w:proofErr w:type="spellEnd"/>
+        <w:t>No-repeat</w:t>
+      </w:r>
       <w:r>
         <w:rPr>
           <w:b/>
@@ -1168,19 +625,11 @@
           <w:bCs/>
         </w:rPr>
       </w:pPr>
-      <w:proofErr w:type="spellStart"/>
-      <w:r>
-        <w:rPr>
-          <w:b/>
-        </w:rPr>
-        <w:t>Repeat</w:t>
-      </w:r>
-      <w:proofErr w:type="spellEnd"/>
-      <w:r>
-        <w:rPr>
-          <w:b/>
-        </w:rPr>
-        <w:t xml:space="preserve">: </w:t>
+      <w:r>
+        <w:rPr>
+          <w:b/>
+        </w:rPr>
+        <w:t xml:space="preserve">Repeat: </w:t>
       </w:r>
       <w:r>
         <w:rPr>
@@ -1207,19 +656,11 @@
           <w:bCs/>
         </w:rPr>
       </w:pPr>
-      <w:proofErr w:type="spellStart"/>
-      <w:r>
-        <w:rPr>
-          <w:b/>
-        </w:rPr>
-        <w:t>Repeat</w:t>
-      </w:r>
-      <w:proofErr w:type="spellEnd"/>
-      <w:r>
-        <w:rPr>
-          <w:b/>
-        </w:rPr>
-        <w:t xml:space="preserve">-x: </w:t>
+      <w:r>
+        <w:rPr>
+          <w:b/>
+        </w:rPr>
+        <w:t xml:space="preserve">Repeat-x: </w:t>
       </w:r>
       <w:r>
         <w:rPr>
@@ -1246,19 +687,11 @@
           <w:bCs/>
         </w:rPr>
       </w:pPr>
-      <w:proofErr w:type="spellStart"/>
-      <w:r>
-        <w:rPr>
-          <w:b/>
-        </w:rPr>
-        <w:t>Repeat</w:t>
-      </w:r>
-      <w:proofErr w:type="spellEnd"/>
-      <w:r>
-        <w:rPr>
-          <w:b/>
-        </w:rPr>
-        <w:t xml:space="preserve">-y: </w:t>
+      <w:r>
+        <w:rPr>
+          <w:b/>
+        </w:rPr>
+        <w:t xml:space="preserve">Repeat-y: </w:t>
       </w:r>
       <w:r>
         <w:rPr>
@@ -1394,435 +827,134 @@
         <w:rPr>
           <w:bCs/>
         </w:rPr>
-        <w:t xml:space="preserve">Posiciona a imagem dentro de uma </w:t>
-      </w:r>
-      <w:proofErr w:type="spellStart"/>
-      <w:r>
-        <w:rPr>
-          <w:bCs/>
-        </w:rPr>
-        <w:t>div</w:t>
-      </w:r>
-      <w:proofErr w:type="spellEnd"/>
-      <w:r>
-        <w:rPr>
-          <w:bCs/>
-        </w:rPr>
-        <w:t xml:space="preserve"> ou dentro de um espaço imaginário como body. Além disso podemos passar quaisquer valores dentro desse parâmetro para posicionar a imagem da maneira que desejamos como, por exemplo: </w:t>
-      </w:r>
-      <w:proofErr w:type="spellStart"/>
-      <w:r>
-        <w:rPr>
-          <w:bCs/>
-        </w:rPr>
-        <w:t>left</w:t>
-      </w:r>
-      <w:proofErr w:type="spellEnd"/>
-      <w:r>
-        <w:rPr>
-          <w:bCs/>
-        </w:rPr>
-        <w:t xml:space="preserve"> top</w:t>
-      </w:r>
-      <w:r>
-        <w:rPr>
-          <w:bCs/>
-        </w:rPr>
-        <w:t xml:space="preserve">; </w:t>
-      </w:r>
-      <w:proofErr w:type="spellStart"/>
-      <w:r>
-        <w:rPr>
-          <w:bCs/>
-        </w:rPr>
-        <w:t>left</w:t>
-      </w:r>
-      <w:proofErr w:type="spellEnd"/>
-      <w:r>
-        <w:rPr>
-          <w:bCs/>
-        </w:rPr>
-        <w:t xml:space="preserve"> center; </w:t>
-      </w:r>
-      <w:proofErr w:type="spellStart"/>
-      <w:r>
-        <w:rPr>
-          <w:bCs/>
-        </w:rPr>
-        <w:t>left</w:t>
-      </w:r>
-      <w:proofErr w:type="spellEnd"/>
-      <w:r>
-        <w:rPr>
-          <w:bCs/>
+        <w:t>Posiciona a imagem dentro de uma div ou dentro de um espaço imaginário como body. Além disso podemos passar quaisquer valores dentro desse parâmetro para posicionar a imagem da maneira que desejamos como, por exemplo: left top</w:t>
+      </w:r>
+      <w:r>
+        <w:rPr>
+          <w:bCs/>
+        </w:rPr>
+        <w:t xml:space="preserve">; left center; left bottom; center top; right bottom; Teoricamente podemos dividir a imagem em </w:t>
+      </w:r>
+      <w:r>
+        <w:rPr>
+          <w:b/>
+        </w:rPr>
+        <w:t xml:space="preserve">9 posições diferentes </w:t>
+      </w:r>
+      <w:r>
+        <w:rPr>
+          <w:bCs/>
+        </w:rPr>
+        <w:t>com essas combinações.</w:t>
+      </w:r>
+    </w:p>
+    <w:p>
+      <w:pPr>
+        <w:jc w:val="both"/>
+        <w:rPr>
+          <w:bCs/>
+        </w:rPr>
+      </w:pPr>
+      <w:r>
+        <w:rPr>
+          <w:bCs/>
+        </w:rPr>
+        <w:tab/>
+      </w:r>
+      <w:r>
+        <w:rPr>
+          <w:b/>
+          <w:highlight w:val="yellow"/>
+        </w:rPr>
+        <w:t>B</w:t>
+      </w:r>
+      <w:r>
+        <w:rPr>
+          <w:b/>
+          <w:highlight w:val="yellow"/>
+        </w:rPr>
+        <w:t>ackground-size: 100px;</w:t>
+      </w:r>
+      <w:r>
+        <w:rPr>
+          <w:b/>
         </w:rPr>
         <w:t xml:space="preserve"> </w:t>
       </w:r>
-      <w:proofErr w:type="spellStart"/>
-      <w:r>
-        <w:rPr>
-          <w:bCs/>
-        </w:rPr>
-        <w:t>bottom</w:t>
-      </w:r>
-      <w:proofErr w:type="spellEnd"/>
-      <w:r>
-        <w:rPr>
-          <w:bCs/>
-        </w:rPr>
-        <w:t xml:space="preserve">; center top; </w:t>
-      </w:r>
-      <w:proofErr w:type="spellStart"/>
-      <w:r>
-        <w:rPr>
-          <w:bCs/>
-        </w:rPr>
-        <w:t>right</w:t>
-      </w:r>
-      <w:proofErr w:type="spellEnd"/>
-      <w:r>
-        <w:rPr>
-          <w:bCs/>
+      <w:r>
+        <w:rPr>
+          <w:bCs/>
+        </w:rPr>
+        <w:t>Altera o “tamanho” visual da imagem. Se apenas um valor for passado ele irá repetir esse tamanho para largura e altura.</w:t>
+      </w:r>
+    </w:p>
+    <w:p>
+      <w:pPr>
+        <w:jc w:val="both"/>
+        <w:rPr>
+          <w:bCs/>
+        </w:rPr>
+      </w:pPr>
+      <w:r>
+        <w:rPr>
+          <w:bCs/>
+          <w:highlight w:val="green"/>
+        </w:rPr>
+        <w:t>*</w:t>
+      </w:r>
+      <w:r>
+        <w:rPr>
+          <w:b/>
+          <w:highlight w:val="green"/>
+        </w:rPr>
+        <w:t>IMPORTANTE:</w:t>
+      </w:r>
+      <w:r>
+        <w:rPr>
+          <w:b/>
         </w:rPr>
         <w:t xml:space="preserve"> </w:t>
       </w:r>
-      <w:proofErr w:type="spellStart"/>
-      <w:r>
-        <w:rPr>
-          <w:bCs/>
-        </w:rPr>
-        <w:t>bottom</w:t>
-      </w:r>
-      <w:proofErr w:type="spellEnd"/>
-      <w:r>
-        <w:rPr>
-          <w:bCs/>
-        </w:rPr>
-        <w:t xml:space="preserve">; </w:t>
-      </w:r>
-      <w:proofErr w:type="gramStart"/>
-      <w:r>
-        <w:rPr>
-          <w:bCs/>
-        </w:rPr>
-        <w:t>Teoricamente</w:t>
-      </w:r>
-      <w:proofErr w:type="gramEnd"/>
-      <w:r>
-        <w:rPr>
-          <w:bCs/>
-        </w:rPr>
-        <w:t xml:space="preserve"> podemos dividir a imagem em </w:t>
-      </w:r>
-      <w:r>
-        <w:rPr>
-          <w:b/>
-        </w:rPr>
-        <w:t xml:space="preserve">9 posições diferentes </w:t>
-      </w:r>
-      <w:r>
-        <w:rPr>
-          <w:bCs/>
-        </w:rPr>
-        <w:t>com essas combinações.</w:t>
-      </w:r>
-    </w:p>
-    <w:p>
-      <w:pPr>
-        <w:jc w:val="both"/>
-        <w:rPr>
-          <w:bCs/>
-        </w:rPr>
-      </w:pPr>
-      <w:r>
-        <w:rPr>
-          <w:bCs/>
-        </w:rPr>
-        <w:tab/>
-      </w:r>
-      <w:r>
-        <w:rPr>
-          <w:b/>
-          <w:highlight w:val="yellow"/>
-        </w:rPr>
-        <w:t>B</w:t>
-      </w:r>
-      <w:r>
-        <w:rPr>
-          <w:b/>
-          <w:highlight w:val="yellow"/>
-        </w:rPr>
-        <w:t>ackground-</w:t>
-      </w:r>
-      <w:proofErr w:type="spellStart"/>
-      <w:r>
-        <w:rPr>
-          <w:b/>
-          <w:highlight w:val="yellow"/>
-        </w:rPr>
-        <w:t>size</w:t>
-      </w:r>
-      <w:proofErr w:type="spellEnd"/>
-      <w:r>
-        <w:rPr>
-          <w:b/>
-          <w:highlight w:val="yellow"/>
-        </w:rPr>
-        <w:t>: 100px;</w:t>
-      </w:r>
-      <w:r>
-        <w:rPr>
-          <w:b/>
-        </w:rPr>
-        <w:t xml:space="preserve"> </w:t>
-      </w:r>
-      <w:proofErr w:type="gramStart"/>
-      <w:r>
-        <w:rPr>
-          <w:bCs/>
-        </w:rPr>
-        <w:t>Altera</w:t>
-      </w:r>
-      <w:proofErr w:type="gramEnd"/>
-      <w:r>
-        <w:rPr>
-          <w:bCs/>
-        </w:rPr>
-        <w:t xml:space="preserve"> o “tamanho” visual da imagem. Se apenas um valor for passado ele irá repetir esse tamanho para largura e altura.</w:t>
-      </w:r>
-    </w:p>
-    <w:p>
-      <w:pPr>
-        <w:jc w:val="both"/>
-        <w:rPr>
-          <w:bCs/>
-        </w:rPr>
-      </w:pPr>
       <w:r>
         <w:rPr>
           <w:bCs/>
           <w:highlight w:val="green"/>
         </w:rPr>
-        <w:t>*</w:t>
-      </w:r>
-      <w:r>
-        <w:rPr>
-          <w:b/>
+        <w:t>Se colocarmos o body { height: 100vh;} e colocarmos o background-position: center center; ele irá se ajustar para se posicionar literalmente no centro da tela do navegador.</w:t>
+      </w:r>
+      <w:r>
+        <w:rPr>
+          <w:bCs/>
           <w:highlight w:val="green"/>
         </w:rPr>
-        <w:t>IMPORTANTE:</w:t>
-      </w:r>
-      <w:r>
-        <w:rPr>
-          <w:b/>
-        </w:rPr>
-        <w:t xml:space="preserve"> </w:t>
+        <w:t xml:space="preserve"> Quando passamos height: 98vh; estamos determinando que a tela de visualização terá 98% da tela, e se passarmos os valores center center em background-position toda vez que mudarmos o tamanho da view port a imagem irá se ajustar para center center.</w:t>
       </w:r>
       <w:r>
         <w:rPr>
           <w:bCs/>
           <w:highlight w:val="green"/>
         </w:rPr>
-        <w:t xml:space="preserve">Se colocarmos o body </w:t>
-      </w:r>
-      <w:proofErr w:type="gramStart"/>
-      <w:r>
-        <w:rPr>
-          <w:bCs/>
+        <w:t xml:space="preserve"> A imagem irá </w:t>
+      </w:r>
+      <w:r>
+        <w:rPr>
+          <w:b/>
           <w:highlight w:val="green"/>
         </w:rPr>
-        <w:t xml:space="preserve">{ </w:t>
-      </w:r>
-      <w:proofErr w:type="spellStart"/>
+        <w:t xml:space="preserve">ancorar </w:t>
+      </w:r>
       <w:r>
         <w:rPr>
           <w:bCs/>
           <w:highlight w:val="green"/>
         </w:rPr>
-        <w:t>height</w:t>
-      </w:r>
-      <w:proofErr w:type="spellEnd"/>
-      <w:proofErr w:type="gramEnd"/>
-      <w:r>
-        <w:rPr>
-          <w:bCs/>
-          <w:highlight w:val="green"/>
-        </w:rPr>
-        <w:t xml:space="preserve">: 100vh;} e colocarmos o background-position: center </w:t>
-      </w:r>
-      <w:proofErr w:type="spellStart"/>
-      <w:r>
-        <w:rPr>
-          <w:bCs/>
-          <w:highlight w:val="green"/>
-        </w:rPr>
-        <w:t>center</w:t>
-      </w:r>
-      <w:proofErr w:type="spellEnd"/>
-      <w:r>
-        <w:rPr>
-          <w:bCs/>
-          <w:highlight w:val="green"/>
-        </w:rPr>
-        <w:t>; ele irá se ajustar para se posicionar literalmente no centro da tela do navegador.</w:t>
-      </w:r>
-      <w:r>
-        <w:rPr>
-          <w:bCs/>
-          <w:highlight w:val="green"/>
-        </w:rPr>
-        <w:t xml:space="preserve"> Quando passamos </w:t>
-      </w:r>
-      <w:proofErr w:type="spellStart"/>
-      <w:r>
-        <w:rPr>
-          <w:bCs/>
-          <w:highlight w:val="green"/>
-        </w:rPr>
-        <w:t>height</w:t>
-      </w:r>
-      <w:proofErr w:type="spellEnd"/>
-      <w:r>
-        <w:rPr>
-          <w:bCs/>
-          <w:highlight w:val="green"/>
-        </w:rPr>
-        <w:t xml:space="preserve">: 98vh; estamos determinando que a tela de visualização terá 98% da tela, e se passarmos os valores </w:t>
-      </w:r>
-      <w:proofErr w:type="gramStart"/>
-      <w:r>
-        <w:rPr>
-          <w:bCs/>
-          <w:highlight w:val="green"/>
-        </w:rPr>
-        <w:t>center</w:t>
-      </w:r>
-      <w:proofErr w:type="gramEnd"/>
-      <w:r>
-        <w:rPr>
-          <w:bCs/>
-          <w:highlight w:val="green"/>
-        </w:rPr>
-        <w:t xml:space="preserve"> </w:t>
-      </w:r>
-      <w:proofErr w:type="spellStart"/>
-      <w:r>
-        <w:rPr>
-          <w:bCs/>
-          <w:highlight w:val="green"/>
-        </w:rPr>
-        <w:t>center</w:t>
-      </w:r>
-      <w:proofErr w:type="spellEnd"/>
-      <w:r>
-        <w:rPr>
-          <w:bCs/>
-          <w:highlight w:val="green"/>
-        </w:rPr>
-        <w:t xml:space="preserve"> em background-position toda vez que mudarmos o tamanho da </w:t>
-      </w:r>
-      <w:proofErr w:type="spellStart"/>
-      <w:r>
-        <w:rPr>
-          <w:bCs/>
-          <w:highlight w:val="green"/>
-        </w:rPr>
-        <w:t>view</w:t>
-      </w:r>
-      <w:proofErr w:type="spellEnd"/>
-      <w:r>
-        <w:rPr>
-          <w:bCs/>
-          <w:highlight w:val="green"/>
-        </w:rPr>
-        <w:t xml:space="preserve"> </w:t>
-      </w:r>
-      <w:proofErr w:type="spellStart"/>
-      <w:r>
-        <w:rPr>
-          <w:bCs/>
-          <w:highlight w:val="green"/>
-        </w:rPr>
-        <w:t>port</w:t>
-      </w:r>
-      <w:proofErr w:type="spellEnd"/>
-      <w:r>
-        <w:rPr>
-          <w:bCs/>
-          <w:highlight w:val="green"/>
-        </w:rPr>
-        <w:t xml:space="preserve"> a imagem irá se ajustar para center </w:t>
-      </w:r>
-      <w:proofErr w:type="spellStart"/>
-      <w:r>
-        <w:rPr>
-          <w:bCs/>
-          <w:highlight w:val="green"/>
-        </w:rPr>
-        <w:t>center</w:t>
-      </w:r>
-      <w:proofErr w:type="spellEnd"/>
-      <w:r>
-        <w:rPr>
-          <w:bCs/>
-          <w:highlight w:val="green"/>
-        </w:rPr>
-        <w:t>.</w:t>
-      </w:r>
-      <w:r>
-        <w:rPr>
-          <w:bCs/>
-          <w:highlight w:val="green"/>
-        </w:rPr>
-        <w:t xml:space="preserve"> A imagem irá </w:t>
-      </w:r>
-      <w:r>
-        <w:rPr>
-          <w:b/>
-          <w:highlight w:val="green"/>
-        </w:rPr>
-        <w:t xml:space="preserve">ancorar </w:t>
-      </w:r>
-      <w:r>
-        <w:rPr>
-          <w:bCs/>
-          <w:highlight w:val="green"/>
-        </w:rPr>
         <w:t>no posicionamento que pedirmos, independentemente do tamanho da janela.</w:t>
       </w:r>
       <w:r>
         <w:rPr>
           <w:bCs/>
         </w:rPr>
-        <w:t xml:space="preserve"> Uma outra dica importante é também </w:t>
-      </w:r>
-      <w:proofErr w:type="spellStart"/>
-      <w:r>
-        <w:rPr>
-          <w:bCs/>
-        </w:rPr>
-        <w:t>pré</w:t>
-      </w:r>
-      <w:proofErr w:type="spellEnd"/>
-      <w:r>
-        <w:rPr>
-          <w:bCs/>
-        </w:rPr>
-        <w:t xml:space="preserve"> estabelecer uma cor de fundo para o site, pois quando um site é carregado, primeiramente se carrega o conteúdo do site (texto e outros códigos leves e simples). Portanto a experiência do usuário pode ser melhor se tiver uma cor </w:t>
-      </w:r>
-      <w:proofErr w:type="spellStart"/>
-      <w:r>
-        <w:rPr>
-          <w:bCs/>
-        </w:rPr>
-        <w:t>pré</w:t>
-      </w:r>
-      <w:proofErr w:type="spellEnd"/>
-      <w:r>
-        <w:rPr>
-          <w:bCs/>
-        </w:rPr>
-        <w:t xml:space="preserve"> estabelecida caso a imagem ainda não tenha sido carregada</w:t>
+        <w:t xml:space="preserve"> Uma outra dica importante é também pré estabelecer uma cor de fundo para o site, pois quando um site é carregado, primeiramente se carrega o conteúdo do site (texto e outros códigos leves e simples). Portanto a experiência do usuário pode ser melhor se tiver uma cor pré estabelecida caso a imagem ainda não tenha sido carregada</w:t>
       </w:r>
     </w:p>
     <w:p>
@@ -1985,32 +1117,14 @@
           <w:highlight w:val="yellow"/>
         </w:rPr>
         <w:lastRenderedPageBreak/>
-        <w:t>Background-</w:t>
-      </w:r>
-      <w:proofErr w:type="spellStart"/>
+        <w:t>Background-size:</w:t>
+      </w:r>
       <w:r>
         <w:rPr>
           <w:b/>
           <w:bCs/>
           <w:highlight w:val="yellow"/>
         </w:rPr>
-        <w:t>size</w:t>
-      </w:r>
-      <w:proofErr w:type="spellEnd"/>
-      <w:r>
-        <w:rPr>
-          <w:b/>
-          <w:bCs/>
-          <w:highlight w:val="yellow"/>
-        </w:rPr>
-        <w:t>:</w:t>
-      </w:r>
-      <w:r>
-        <w:rPr>
-          <w:b/>
-          <w:bCs/>
-          <w:highlight w:val="yellow"/>
-        </w:rPr>
         <w:t xml:space="preserve"> auto</w:t>
       </w:r>
       <w:r>
@@ -2029,39 +1143,17 @@
         </w:rPr>
         <w:t xml:space="preserve"> </w:t>
       </w:r>
-      <w:proofErr w:type="gramStart"/>
       <w:r>
         <w:rPr>
           <w:highlight w:val="green"/>
         </w:rPr>
-        <w:t>Existe</w:t>
-      </w:r>
-      <w:proofErr w:type="gramEnd"/>
+        <w:t>Existe uma maneira de deixar a página “mais ou menos” responsiva para a imagem se ajustar ao tamanho da tela independente do dispositivo que ela for aberta.</w:t>
+      </w:r>
       <w:r>
         <w:rPr>
           <w:highlight w:val="green"/>
         </w:rPr>
-        <w:t xml:space="preserve"> uma maneira de deixar a página “mais ou menos” responsiva para a imagem se ajustar ao tamanho da tela independente do dispositivo que ela for aberta.</w:t>
-      </w:r>
-      <w:r>
-        <w:rPr>
-          <w:highlight w:val="green"/>
-        </w:rPr>
-        <w:t xml:space="preserve"> Por padrão o parâmetro background-</w:t>
-      </w:r>
-      <w:proofErr w:type="spellStart"/>
-      <w:r>
-        <w:rPr>
-          <w:highlight w:val="green"/>
-        </w:rPr>
-        <w:t>size</w:t>
-      </w:r>
-      <w:proofErr w:type="spellEnd"/>
-      <w:r>
-        <w:rPr>
-          <w:highlight w:val="green"/>
-        </w:rPr>
-        <w:t xml:space="preserve"> vem com o valor: auto;</w:t>
+        <w:t xml:space="preserve"> Por padrão o parâmetro background-size vem com o valor: auto;</w:t>
       </w:r>
     </w:p>
     <w:p>
@@ -2107,34 +1199,131 @@
         <w:t>Ele cobre a tela inteira, mesmo que para isso tenha que dar uma cortadinha.</w:t>
       </w:r>
       <w:r>
-        <w:t xml:space="preserve"> É o valor mais utilizado, geralmente. O que pode ser feito é usar {background-</w:t>
-      </w:r>
-      <w:proofErr w:type="spellStart"/>
-      <w:r>
-        <w:t>size</w:t>
-      </w:r>
-      <w:proofErr w:type="spellEnd"/>
-      <w:r>
-        <w:t>: cover;} e também usar {background-position: coluna linha;} para focalizar a imagem no ponto mais importante e que deve ser exibido para diferentes tamanhos de tela.</w:t>
-      </w:r>
-      <w:r>
-        <w:t xml:space="preserve"> Nesse caso ele ocupará 100% da </w:t>
-      </w:r>
-      <w:proofErr w:type="spellStart"/>
-      <w:r>
-        <w:t>View</w:t>
-      </w:r>
-      <w:proofErr w:type="spellEnd"/>
-      <w:r>
+        <w:t xml:space="preserve"> É o valor mais utilizado, geralmente. O que pode ser feito é usar {background-size: cover;} e também usar {background-position: coluna linha;} para focalizar a imagem no ponto mais importante e que deve ser exibido para diferentes tamanhos de tela.</w:t>
+      </w:r>
+      <w:r>
+        <w:t xml:space="preserve"> Nesse caso ele ocupará 100% da View Port, mesmo que para isso não use 100% da imagem.</w:t>
+      </w:r>
+    </w:p>
+    <w:p>
+      <w:pPr>
+        <w:jc w:val="both"/>
+        <w:rPr>
+          <w:b/>
+          <w:bCs/>
+        </w:rPr>
+      </w:pPr>
+      <w:r>
+        <w:rPr>
+          <w:b/>
+          <w:bCs/>
+        </w:rPr>
+        <w:t xml:space="preserve">Background-attachment: </w:t>
+      </w:r>
+      <w:r>
+        <w:t xml:space="preserve">Cria um vínculo com o background e o local que esse parâmetro está: </w:t>
+      </w:r>
+    </w:p>
+    <w:p>
+      <w:pPr>
+        <w:pStyle w:val="PargrafodaLista"/>
+        <w:numPr>
+          <w:ilvl w:val="0"/>
+          <w:numId w:val="3"/>
+        </w:numPr>
+        <w:jc w:val="both"/>
+        <w:rPr>
+          <w:b/>
+          <w:bCs/>
+        </w:rPr>
+      </w:pPr>
+      <w:r>
+        <w:rPr>
+          <w:b/>
+          <w:bCs/>
+        </w:rPr>
+        <w:t>Scoll:</w:t>
+      </w:r>
+    </w:p>
+    <w:p>
+      <w:pPr>
+        <w:pStyle w:val="PargrafodaLista"/>
+        <w:numPr>
+          <w:ilvl w:val="0"/>
+          <w:numId w:val="3"/>
+        </w:numPr>
+        <w:jc w:val="both"/>
+        <w:rPr>
+          <w:b/>
+          <w:bCs/>
+        </w:rPr>
+      </w:pPr>
+      <w:r>
+        <w:rPr>
+          <w:b/>
+          <w:bCs/>
+        </w:rPr>
+        <w:t xml:space="preserve">Fixed: </w:t>
+      </w:r>
+      <w:r>
+        <w:t>Faz o background ficar fixo no local que passamos esse parâmetro</w:t>
+      </w:r>
+      <w:r>
+        <w:t>, quando escrolamos o conteúdo o conteúdo irá andar, mas o background atrás dele com valor fixed ficará fixo.</w:t>
+      </w:r>
+    </w:p>
+    <w:p>
+      <w:pPr>
+        <w:jc w:val="both"/>
+      </w:pPr>
+      <w:r>
+        <w:rPr>
+          <w:b/>
+          <w:bCs/>
+          <w:highlight w:val="magenta"/>
+        </w:rPr>
+        <w:t>*SHORT-HAND</w:t>
+      </w:r>
+      <w:r>
+        <w:rPr>
+          <w:b/>
+          <w:bCs/>
+          <w:highlight w:val="magenta"/>
+        </w:rPr>
+        <w:t xml:space="preserve"> BACKGROUND</w:t>
+      </w:r>
+      <w:r>
+        <w:rPr>
+          <w:b/>
+          <w:bCs/>
+          <w:highlight w:val="magenta"/>
+        </w:rPr>
+        <w:t xml:space="preserve">: </w:t>
+      </w:r>
+      <w:r>
+        <w:rPr>
+          <w:b/>
+          <w:bCs/>
+          <w:highlight w:val="magenta"/>
+        </w:rPr>
         <w:t xml:space="preserve"> </w:t>
       </w:r>
-      <w:proofErr w:type="spellStart"/>
-      <w:r>
-        <w:t>Port</w:t>
-      </w:r>
-      <w:proofErr w:type="spellEnd"/>
-      <w:r>
-        <w:t>, mesmo que para isso não use 100% da imagem.</w:t>
+      <w:r>
+        <w:rPr>
+          <w:highlight w:val="magenta"/>
+        </w:rPr>
+        <w:t>COLOR &gt; IMAGE &gt; POSITION &gt; [SIZE] &gt; ATTACHMENT</w:t>
+      </w:r>
+      <w:r>
+        <w:t>. O size está na regra, mas ainda não está funcionando em todos os navegadores.</w:t>
+      </w:r>
+    </w:p>
+    <w:p>
+      <w:pPr>
+        <w:jc w:val="both"/>
+      </w:pPr>
+      <w:r>
+        <w:t>Background: {black url(‘images/wallpaper002.jpg’) center center no-repeat cover fixed;}</w:t>
       </w:r>
     </w:p>
     <w:sectPr>
@@ -2263,6 +1452,92 @@
     </w:lvl>
   </w:abstractNum>
   <w:abstractNum w:abstractNumId="1" w15:restartNumberingAfterBreak="0">
+    <w:nsid w:val="19F741D3"/>
+    <w:multiLevelType w:val="hybridMultilevel"/>
+    <w:tmpl w:val="0D7C9732"/>
+    <w:lvl w:ilvl="0" w:tplc="0416000F">
+      <w:start w:val="1"/>
+      <w:numFmt w:val="decimal"/>
+      <w:lvlText w:val="%1."/>
+      <w:lvlJc w:val="left"/>
+      <w:pPr>
+        <w:ind w:left="1423" w:hanging="360"/>
+      </w:pPr>
+    </w:lvl>
+    <w:lvl w:ilvl="1" w:tplc="04160019" w:tentative="1">
+      <w:start w:val="1"/>
+      <w:numFmt w:val="lowerLetter"/>
+      <w:lvlText w:val="%2."/>
+      <w:lvlJc w:val="left"/>
+      <w:pPr>
+        <w:ind w:left="2143" w:hanging="360"/>
+      </w:pPr>
+    </w:lvl>
+    <w:lvl w:ilvl="2" w:tplc="0416001B" w:tentative="1">
+      <w:start w:val="1"/>
+      <w:numFmt w:val="lowerRoman"/>
+      <w:lvlText w:val="%3."/>
+      <w:lvlJc w:val="right"/>
+      <w:pPr>
+        <w:ind w:left="2863" w:hanging="180"/>
+      </w:pPr>
+    </w:lvl>
+    <w:lvl w:ilvl="3" w:tplc="0416000F" w:tentative="1">
+      <w:start w:val="1"/>
+      <w:numFmt w:val="decimal"/>
+      <w:lvlText w:val="%4."/>
+      <w:lvlJc w:val="left"/>
+      <w:pPr>
+        <w:ind w:left="3583" w:hanging="360"/>
+      </w:pPr>
+    </w:lvl>
+    <w:lvl w:ilvl="4" w:tplc="04160019" w:tentative="1">
+      <w:start w:val="1"/>
+      <w:numFmt w:val="lowerLetter"/>
+      <w:lvlText w:val="%5."/>
+      <w:lvlJc w:val="left"/>
+      <w:pPr>
+        <w:ind w:left="4303" w:hanging="360"/>
+      </w:pPr>
+    </w:lvl>
+    <w:lvl w:ilvl="5" w:tplc="0416001B" w:tentative="1">
+      <w:start w:val="1"/>
+      <w:numFmt w:val="lowerRoman"/>
+      <w:lvlText w:val="%6."/>
+      <w:lvlJc w:val="right"/>
+      <w:pPr>
+        <w:ind w:left="5023" w:hanging="180"/>
+      </w:pPr>
+    </w:lvl>
+    <w:lvl w:ilvl="6" w:tplc="0416000F" w:tentative="1">
+      <w:start w:val="1"/>
+      <w:numFmt w:val="decimal"/>
+      <w:lvlText w:val="%7."/>
+      <w:lvlJc w:val="left"/>
+      <w:pPr>
+        <w:ind w:left="5743" w:hanging="360"/>
+      </w:pPr>
+    </w:lvl>
+    <w:lvl w:ilvl="7" w:tplc="04160019" w:tentative="1">
+      <w:start w:val="1"/>
+      <w:numFmt w:val="lowerLetter"/>
+      <w:lvlText w:val="%8."/>
+      <w:lvlJc w:val="left"/>
+      <w:pPr>
+        <w:ind w:left="6463" w:hanging="360"/>
+      </w:pPr>
+    </w:lvl>
+    <w:lvl w:ilvl="8" w:tplc="0416001B" w:tentative="1">
+      <w:start w:val="1"/>
+      <w:numFmt w:val="lowerRoman"/>
+      <w:lvlText w:val="%9."/>
+      <w:lvlJc w:val="right"/>
+      <w:pPr>
+        <w:ind w:left="7183" w:hanging="180"/>
+      </w:pPr>
+    </w:lvl>
+  </w:abstractNum>
+  <w:abstractNum w:abstractNumId="2" w15:restartNumberingAfterBreak="0">
     <w:nsid w:val="7A1E27DD"/>
     <w:multiLevelType w:val="hybridMultilevel"/>
     <w:tmpl w:val="2048E93E"/>
@@ -2352,6 +1627,9 @@
     <w:abstractNumId w:val="0"/>
   </w:num>
   <w:num w:numId="2">
+    <w:abstractNumId w:val="2"/>
+  </w:num>
+  <w:num w:numId="3">
     <w:abstractNumId w:val="1"/>
   </w:num>
 </w:numbering>

</xml_diff>

<commit_message>
Atualização ex023 - tag tables
</commit_message>
<xml_diff>
--- a/modulo-3/html5-css3-modulo3-curso-em-video.docx
+++ b/modulo-3/html5-css3-modulo3-curso-em-video.docx
@@ -3193,7 +3193,227 @@
           <w:b/>
           <w:bCs/>
         </w:rPr>
+        <w:t>HIERARQUIA (ANATOMIA) DE TABELAS:</w:t>
+      </w:r>
+    </w:p>
+    <w:p>
+      <w:pPr>
+        <w:jc w:val="both"/>
+      </w:pPr>
+      <w:r>
+        <w:drawing>
+          <wp:anchor distT="0" distB="0" distL="114300" distR="114300" simplePos="0" relativeHeight="251661312" behindDoc="1" locked="0" layoutInCell="1" allowOverlap="1" wp14:anchorId="65F2FC25" wp14:editId="2BA0F2AE">
+            <wp:simplePos x="0" y="0"/>
+            <wp:positionH relativeFrom="column">
+              <wp:posOffset>0</wp:posOffset>
+            </wp:positionH>
+            <wp:positionV relativeFrom="paragraph">
+              <wp:posOffset>20291</wp:posOffset>
+            </wp:positionV>
+            <wp:extent cx="2438740" cy="1543265"/>
+            <wp:effectExtent l="0" t="0" r="0" b="0"/>
+            <wp:wrapTight wrapText="bothSides">
+              <wp:wrapPolygon edited="0">
+                <wp:start x="0" y="0"/>
+                <wp:lineTo x="0" y="21333"/>
+                <wp:lineTo x="21431" y="21333"/>
+                <wp:lineTo x="21431" y="0"/>
+                <wp:lineTo x="0" y="0"/>
+              </wp:wrapPolygon>
+            </wp:wrapTight>
+            <wp:docPr id="4" name="Imagem 4"/>
+            <wp:cNvGraphicFramePr>
+              <a:graphicFrameLocks xmlns:a="http://schemas.openxmlformats.org/drawingml/2006/main" noChangeAspect="1"/>
+            </wp:cNvGraphicFramePr>
+            <a:graphic xmlns:a="http://schemas.openxmlformats.org/drawingml/2006/main">
+              <a:graphicData uri="http://schemas.openxmlformats.org/drawingml/2006/picture">
+                <pic:pic xmlns:pic="http://schemas.openxmlformats.org/drawingml/2006/picture">
+                  <pic:nvPicPr>
+                    <pic:cNvPr id="1" name=""/>
+                    <pic:cNvPicPr/>
+                  </pic:nvPicPr>
+                  <pic:blipFill>
+                    <a:blip r:embed="rId9">
+                      <a:extLst>
+                        <a:ext uri="{28A0092B-C50C-407E-A947-70E740481C1C}">
+                          <a14:useLocalDpi xmlns:a14="http://schemas.microsoft.com/office/drawing/2010/main" val="0"/>
+                        </a:ext>
+                      </a:extLst>
+                    </a:blip>
+                    <a:stretch>
+                      <a:fillRect/>
+                    </a:stretch>
+                  </pic:blipFill>
+                  <pic:spPr>
+                    <a:xfrm>
+                      <a:off x="0" y="0"/>
+                      <a:ext cx="2438740" cy="1543265"/>
+                    </a:xfrm>
+                    <a:prstGeom prst="rect">
+                      <a:avLst/>
+                    </a:prstGeom>
+                  </pic:spPr>
+                </pic:pic>
+              </a:graphicData>
+            </a:graphic>
+          </wp:anchor>
+        </w:drawing>
+      </w:r>
+      <w:r>
+        <w:rPr>
+          <w:b/>
+          <w:bCs/>
+        </w:rPr>
         <w:t xml:space="preserve">TRABALHANDO COM TABELAS SEMÂNTICAS (COMPLEXAS): </w:t>
+      </w:r>
+      <w:r>
+        <w:t xml:space="preserve">Os navegadores são preparados para entender a tabela de uma maneira </w:t>
+      </w:r>
+      <w:r>
+        <w:rPr>
+          <w:b/>
+          <w:bCs/>
+        </w:rPr>
+        <w:t xml:space="preserve">semântica, </w:t>
+      </w:r>
+      <w:r>
+        <w:t xml:space="preserve">ou seja, uma maneira organizada. A maneira organizada de se escrever uma tabela é determinando ser uma tabela </w:t>
+      </w:r>
+      <w:r>
+        <w:rPr>
+          <w:b/>
+          <w:bCs/>
+        </w:rPr>
+        <w:t>&lt;</w:t>
+      </w:r>
+      <w:proofErr w:type="spellStart"/>
+      <w:r>
+        <w:rPr>
+          <w:b/>
+          <w:bCs/>
+        </w:rPr>
+        <w:t>table</w:t>
+      </w:r>
+      <w:proofErr w:type="spellEnd"/>
+      <w:r>
+        <w:rPr>
+          <w:b/>
+          <w:bCs/>
+        </w:rPr>
+        <w:t xml:space="preserve">&gt; </w:t>
+      </w:r>
+      <w:r>
+        <w:t xml:space="preserve">e depois organizando essa tabela em mini “seções” </w:t>
+      </w:r>
+      <w:r>
+        <w:rPr>
+          <w:b/>
+          <w:bCs/>
+        </w:rPr>
+        <w:t>&lt;</w:t>
+      </w:r>
+      <w:proofErr w:type="spellStart"/>
+      <w:r>
+        <w:rPr>
+          <w:b/>
+          <w:bCs/>
+        </w:rPr>
+        <w:t>thead</w:t>
+      </w:r>
+      <w:proofErr w:type="spellEnd"/>
+      <w:r>
+        <w:rPr>
+          <w:b/>
+          <w:bCs/>
+        </w:rPr>
+        <w:t>&gt; (cabeçalho) // &lt;</w:t>
+      </w:r>
+      <w:proofErr w:type="spellStart"/>
+      <w:r>
+        <w:rPr>
+          <w:b/>
+          <w:bCs/>
+        </w:rPr>
+        <w:t>tbody</w:t>
+      </w:r>
+      <w:proofErr w:type="spellEnd"/>
+      <w:r>
+        <w:rPr>
+          <w:b/>
+          <w:bCs/>
+        </w:rPr>
+        <w:t>&gt; (corpo) // &lt;</w:t>
+      </w:r>
+      <w:proofErr w:type="spellStart"/>
+      <w:r>
+        <w:rPr>
+          <w:b/>
+          <w:bCs/>
+        </w:rPr>
+        <w:t>tfoot</w:t>
+      </w:r>
+      <w:proofErr w:type="spellEnd"/>
+      <w:r>
+        <w:rPr>
+          <w:b/>
+          <w:bCs/>
+        </w:rPr>
+        <w:t>&gt; (rodapé).</w:t>
+      </w:r>
+      <w:r>
+        <w:rPr>
+          <w:b/>
+          <w:bCs/>
+        </w:rPr>
+        <w:t xml:space="preserve"> </w:t>
+      </w:r>
+      <w:r>
+        <w:t>Inclusive, independentemente de como escrevemos a ordem de &lt;</w:t>
+      </w:r>
+      <w:proofErr w:type="spellStart"/>
+      <w:r>
+        <w:t>thead</w:t>
+      </w:r>
+      <w:proofErr w:type="spellEnd"/>
+      <w:r>
+        <w:t>&gt; &lt;</w:t>
+      </w:r>
+      <w:proofErr w:type="spellStart"/>
+      <w:r>
+        <w:t>tbody</w:t>
+      </w:r>
+      <w:proofErr w:type="spellEnd"/>
+      <w:r>
+        <w:t>&gt; e &lt;</w:t>
+      </w:r>
+      <w:proofErr w:type="spellStart"/>
+      <w:r>
+        <w:t>tfoot</w:t>
+      </w:r>
+      <w:proofErr w:type="spellEnd"/>
+      <w:r>
+        <w:t>&gt; no HTML5 o navegador já coloca em ordem quando a página é exibida.</w:t>
+      </w:r>
+    </w:p>
+    <w:p>
+      <w:pPr>
+        <w:jc w:val="both"/>
+      </w:pPr>
+      <w:r>
+        <w:tab/>
+      </w:r>
+    </w:p>
+    <w:p>
+      <w:pPr>
+        <w:jc w:val="both"/>
+      </w:pPr>
+    </w:p>
+    <w:p>
+      <w:pPr>
+        <w:jc w:val="both"/>
+      </w:pPr>
+      <w:r>
+        <w:tab/>
       </w:r>
     </w:p>
     <w:p>

</xml_diff>

<commit_message>
Atualização de ex022, ex023, de013 e documento word
</commit_message>
<xml_diff>
--- a/modulo-3/html5-css3-modulo3-curso-em-video.docx
+++ b/modulo-3/html5-css3-modulo3-curso-em-video.docx
@@ -781,6 +781,7 @@
         <w:t xml:space="preserve"> &gt; remove </w:t>
       </w:r>
       <w:proofErr w:type="spellStart"/>
+      <w:proofErr w:type="gramStart"/>
       <w:r>
         <w:rPr>
           <w:bCs/>
@@ -792,7 +793,14 @@
         <w:rPr>
           <w:bCs/>
         </w:rPr>
-        <w:t xml:space="preserve">  + </w:t>
+        <w:t xml:space="preserve">  +</w:t>
+      </w:r>
+      <w:proofErr w:type="gramEnd"/>
+      <w:r>
+        <w:rPr>
+          <w:bCs/>
+        </w:rPr>
+        <w:t xml:space="preserve"> </w:t>
       </w:r>
       <w:proofErr w:type="spellStart"/>
       <w:r>
@@ -903,11 +911,19 @@
         </w:rPr>
         <w:t xml:space="preserve"> </w:t>
       </w:r>
-      <w:r>
-        <w:rPr>
-          <w:bCs/>
-        </w:rPr>
-        <w:t>É possível usar uma imagem na propriedade background-</w:t>
+      <w:proofErr w:type="gramStart"/>
+      <w:r>
+        <w:rPr>
+          <w:bCs/>
+        </w:rPr>
+        <w:t>É</w:t>
+      </w:r>
+      <w:proofErr w:type="gramEnd"/>
+      <w:r>
+        <w:rPr>
+          <w:bCs/>
+        </w:rPr>
+        <w:t xml:space="preserve"> possível usar uma imagem na propriedade background-</w:t>
       </w:r>
       <w:proofErr w:type="spellStart"/>
       <w:r>
@@ -1482,7 +1498,21 @@
         <w:rPr>
           <w:bCs/>
         </w:rPr>
-        <w:t xml:space="preserve">; Teoricamente podemos dividir a imagem em </w:t>
+        <w:t xml:space="preserve">; </w:t>
+      </w:r>
+      <w:proofErr w:type="gramStart"/>
+      <w:r>
+        <w:rPr>
+          <w:bCs/>
+        </w:rPr>
+        <w:t>Teoricamente</w:t>
+      </w:r>
+      <w:proofErr w:type="gramEnd"/>
+      <w:r>
+        <w:rPr>
+          <w:bCs/>
+        </w:rPr>
+        <w:t xml:space="preserve"> podemos dividir a imagem em </w:t>
       </w:r>
       <w:r>
         <w:rPr>
@@ -1546,11 +1576,19 @@
         </w:rPr>
         <w:t xml:space="preserve"> </w:t>
       </w:r>
-      <w:r>
-        <w:rPr>
-          <w:bCs/>
-        </w:rPr>
-        <w:t>Altera o “tamanho” visual da imagem. Se apenas um valor for passado ele irá repetir esse tamanho para largura e altura.</w:t>
+      <w:proofErr w:type="gramStart"/>
+      <w:r>
+        <w:rPr>
+          <w:bCs/>
+        </w:rPr>
+        <w:t>Altera</w:t>
+      </w:r>
+      <w:proofErr w:type="gramEnd"/>
+      <w:r>
+        <w:rPr>
+          <w:bCs/>
+        </w:rPr>
+        <w:t xml:space="preserve"> o “tamanho” visual da imagem. Se apenas um valor for passado ele irá repetir esse tamanho para largura e altura.</w:t>
       </w:r>
     </w:p>
     <w:p>
@@ -1585,17 +1623,26 @@
           <w:bCs/>
           <w:highlight w:val="green"/>
         </w:rPr>
-        <w:t xml:space="preserve">Se colocarmos o body { </w:t>
-      </w:r>
-      <w:proofErr w:type="spellStart"/>
+        <w:t xml:space="preserve">Se colocarmos o body </w:t>
+      </w:r>
+      <w:proofErr w:type="gramStart"/>
       <w:r>
         <w:rPr>
           <w:bCs/>
           <w:highlight w:val="green"/>
         </w:rPr>
+        <w:t xml:space="preserve">{ </w:t>
+      </w:r>
+      <w:proofErr w:type="spellStart"/>
+      <w:r>
+        <w:rPr>
+          <w:bCs/>
+          <w:highlight w:val="green"/>
+        </w:rPr>
         <w:t>height</w:t>
       </w:r>
       <w:proofErr w:type="spellEnd"/>
+      <w:proofErr w:type="gramEnd"/>
       <w:r>
         <w:rPr>
           <w:bCs/>
@@ -1640,7 +1687,23 @@
           <w:bCs/>
           <w:highlight w:val="green"/>
         </w:rPr>
-        <w:t xml:space="preserve">: 98vh; estamos determinando que a tela de visualização terá 98% da tela, e se passarmos os valores center </w:t>
+        <w:t xml:space="preserve">: 98vh; estamos determinando que a tela de visualização terá 98% da tela, e se passarmos os valores </w:t>
+      </w:r>
+      <w:proofErr w:type="gramStart"/>
+      <w:r>
+        <w:rPr>
+          <w:bCs/>
+          <w:highlight w:val="green"/>
+        </w:rPr>
+        <w:t>center</w:t>
+      </w:r>
+      <w:proofErr w:type="gramEnd"/>
+      <w:r>
+        <w:rPr>
+          <w:bCs/>
+          <w:highlight w:val="green"/>
+        </w:rPr>
+        <w:t xml:space="preserve"> </w:t>
       </w:r>
       <w:proofErr w:type="spellStart"/>
       <w:r>
@@ -1975,11 +2038,19 @@
         </w:rPr>
         <w:t xml:space="preserve"> </w:t>
       </w:r>
+      <w:proofErr w:type="gramStart"/>
       <w:r>
         <w:rPr>
           <w:highlight w:val="green"/>
         </w:rPr>
-        <w:t>Existe uma maneira de deixar a página “mais ou menos” responsiva para a imagem se ajustar ao tamanho da tela independente do dispositivo que ela for aberta.</w:t>
+        <w:t>Existe</w:t>
+      </w:r>
+      <w:proofErr w:type="gramEnd"/>
+      <w:r>
+        <w:rPr>
+          <w:highlight w:val="green"/>
+        </w:rPr>
+        <w:t xml:space="preserve"> uma maneira de deixar a página “mais ou menos” responsiva para a imagem se ajustar ao tamanho da tela independente do dispositivo que ela for aberta.</w:t>
       </w:r>
       <w:r>
         <w:rPr>
@@ -2303,7 +2374,15 @@
       </w:r>
       <w:proofErr w:type="spellEnd"/>
       <w:r>
-        <w:t xml:space="preserve">/wallpaper002.jpg’) center </w:t>
+        <w:t xml:space="preserve">/wallpaper002.jpg’) </w:t>
+      </w:r>
+      <w:proofErr w:type="gramStart"/>
+      <w:r>
+        <w:t>center</w:t>
+      </w:r>
+      <w:proofErr w:type="gramEnd"/>
+      <w:r>
+        <w:t xml:space="preserve"> </w:t>
       </w:r>
       <w:proofErr w:type="spellStart"/>
       <w:r>
@@ -3091,8 +3170,43 @@
           <w:bCs/>
         </w:rPr>
         <w:tab/>
-        <w:t xml:space="preserve">VERTICAL: </w:t>
-      </w:r>
+        <w:t>VERTICAL</w:t>
+      </w:r>
+      <w:proofErr w:type="gramStart"/>
+      <w:r>
+        <w:rPr>
+          <w:b/>
+          <w:bCs/>
+        </w:rPr>
+        <w:t>: :</w:t>
+      </w:r>
+      <w:proofErr w:type="gramEnd"/>
+      <w:r>
+        <w:rPr>
+          <w:b/>
+          <w:bCs/>
+        </w:rPr>
+        <w:t xml:space="preserve"> </w:t>
+      </w:r>
+      <w:r>
+        <w:t xml:space="preserve">Para alinhá-los verticalmente, basta passar a propriedade: </w:t>
+      </w:r>
+      <w:r>
+        <w:rPr>
+          <w:b/>
+          <w:bCs/>
+        </w:rPr>
+        <w:t>vertical-</w:t>
+      </w:r>
+      <w:proofErr w:type="spellStart"/>
+      <w:r>
+        <w:rPr>
+          <w:b/>
+          <w:bCs/>
+        </w:rPr>
+        <w:t>align</w:t>
+      </w:r>
+      <w:proofErr w:type="spellEnd"/>
       <w:r>
         <w:rPr>
           <w:b/>
@@ -3101,41 +3215,6 @@
         <w:t xml:space="preserve">: </w:t>
       </w:r>
       <w:r>
-        <w:t xml:space="preserve">Para alinhá-los </w:t>
-      </w:r>
-      <w:r>
-        <w:t>verticalmente</w:t>
-      </w:r>
-      <w:r>
-        <w:t>, basta passar a propriedade</w:t>
-      </w:r>
-      <w:r>
-        <w:t xml:space="preserve">: </w:t>
-      </w:r>
-      <w:r>
-        <w:rPr>
-          <w:b/>
-          <w:bCs/>
-        </w:rPr>
-        <w:t>vertical-</w:t>
-      </w:r>
-      <w:proofErr w:type="spellStart"/>
-      <w:r>
-        <w:rPr>
-          <w:b/>
-          <w:bCs/>
-        </w:rPr>
-        <w:t>align</w:t>
-      </w:r>
-      <w:proofErr w:type="spellEnd"/>
-      <w:r>
-        <w:rPr>
-          <w:b/>
-          <w:bCs/>
-        </w:rPr>
-        <w:t xml:space="preserve">: </w:t>
-      </w:r>
-      <w:r>
         <w:t xml:space="preserve">com algum dos valores: </w:t>
       </w:r>
       <w:r>
@@ -3201,27 +3280,31 @@
         <w:jc w:val="both"/>
       </w:pPr>
       <w:r>
+        <w:rPr>
+          <w:b/>
+          <w:bCs/>
+        </w:rPr>
         <w:drawing>
-          <wp:anchor distT="0" distB="0" distL="114300" distR="114300" simplePos="0" relativeHeight="251661312" behindDoc="1" locked="0" layoutInCell="1" allowOverlap="1" wp14:anchorId="65F2FC25" wp14:editId="2BA0F2AE">
+          <wp:anchor distT="0" distB="0" distL="114300" distR="114300" simplePos="0" relativeHeight="251661312" behindDoc="1" locked="0" layoutInCell="1" allowOverlap="1" wp14:anchorId="1090B1B4" wp14:editId="4D40F6C0">
             <wp:simplePos x="0" y="0"/>
             <wp:positionH relativeFrom="column">
               <wp:posOffset>0</wp:posOffset>
             </wp:positionH>
             <wp:positionV relativeFrom="paragraph">
-              <wp:posOffset>20291</wp:posOffset>
+              <wp:posOffset>487</wp:posOffset>
             </wp:positionV>
-            <wp:extent cx="2438740" cy="1543265"/>
-            <wp:effectExtent l="0" t="0" r="0" b="0"/>
+            <wp:extent cx="2429214" cy="1543265"/>
+            <wp:effectExtent l="0" t="0" r="9525" b="0"/>
             <wp:wrapTight wrapText="bothSides">
               <wp:wrapPolygon edited="0">
                 <wp:start x="0" y="0"/>
                 <wp:lineTo x="0" y="21333"/>
-                <wp:lineTo x="21431" y="21333"/>
-                <wp:lineTo x="21431" y="0"/>
+                <wp:lineTo x="21515" y="21333"/>
+                <wp:lineTo x="21515" y="0"/>
                 <wp:lineTo x="0" y="0"/>
               </wp:wrapPolygon>
             </wp:wrapTight>
-            <wp:docPr id="4" name="Imagem 4"/>
+            <wp:docPr id="6" name="Imagem 6"/>
             <wp:cNvGraphicFramePr>
               <a:graphicFrameLocks xmlns:a="http://schemas.openxmlformats.org/drawingml/2006/main" noChangeAspect="1"/>
             </wp:cNvGraphicFramePr>
@@ -3247,7 +3330,7 @@
                   <pic:spPr>
                     <a:xfrm>
                       <a:off x="0" y="0"/>
-                      <a:ext cx="2438740" cy="1543265"/>
+                      <a:ext cx="2429214" cy="1543265"/>
                     </a:xfrm>
                     <a:prstGeom prst="rect">
                       <a:avLst/>
@@ -3400,13 +3483,361 @@
         <w:jc w:val="both"/>
       </w:pPr>
       <w:r>
+        <w:rPr>
+          <w:b/>
+          <w:bCs/>
+          <w:highlight w:val="yellow"/>
+        </w:rPr>
+        <w:t>*IMPORTANTE: TD e TH (SIGNIFICADO</w:t>
+      </w:r>
+      <w:r>
+        <w:rPr>
+          <w:b/>
+          <w:bCs/>
+        </w:rPr>
+        <w:t xml:space="preserve">) </w:t>
+      </w:r>
+      <w:proofErr w:type="spellStart"/>
+      <w:r>
+        <w:t>TH’s</w:t>
+      </w:r>
+      <w:proofErr w:type="spellEnd"/>
+      <w:r>
+        <w:t xml:space="preserve"> são usados para </w:t>
+      </w:r>
+      <w:r>
+        <w:rPr>
+          <w:b/>
+          <w:bCs/>
+        </w:rPr>
+        <w:t xml:space="preserve">títulos </w:t>
+      </w:r>
+      <w:r>
+        <w:t xml:space="preserve">de dados, por exemplo: estados, nomes, idade, sexo. </w:t>
+      </w:r>
+      <w:proofErr w:type="spellStart"/>
+      <w:r>
+        <w:t>TD’s</w:t>
+      </w:r>
+      <w:proofErr w:type="spellEnd"/>
+      <w:r>
+        <w:t xml:space="preserve"> são </w:t>
+      </w:r>
+      <w:r>
+        <w:rPr>
+          <w:b/>
+          <w:bCs/>
+        </w:rPr>
+        <w:t xml:space="preserve">dados </w:t>
+      </w:r>
+      <w:r>
+        <w:t>dos títulos, respectivamente: São Paulo, Matheus, 26, masculino.</w:t>
+      </w:r>
+      <w:r>
+        <w:t xml:space="preserve"> Além disso é </w:t>
+      </w:r>
+      <w:r>
+        <w:rPr>
+          <w:b/>
+          <w:bCs/>
+        </w:rPr>
+        <w:t xml:space="preserve">muito </w:t>
+      </w:r>
+      <w:proofErr w:type="gramStart"/>
+      <w:r>
+        <w:rPr>
+          <w:b/>
+          <w:bCs/>
+        </w:rPr>
+        <w:t xml:space="preserve">importante </w:t>
+      </w:r>
+      <w:r>
+        <w:t xml:space="preserve"> passar</w:t>
+      </w:r>
+      <w:proofErr w:type="gramEnd"/>
+      <w:r>
+        <w:t xml:space="preserve"> uma propriedade nas </w:t>
+      </w:r>
+      <w:proofErr w:type="spellStart"/>
+      <w:r>
+        <w:t>TH’s</w:t>
+      </w:r>
+      <w:proofErr w:type="spellEnd"/>
+      <w:r>
+        <w:t xml:space="preserve"> que é:  &lt;</w:t>
+      </w:r>
+      <w:proofErr w:type="spellStart"/>
+      <w:r>
+        <w:t>th</w:t>
+      </w:r>
+      <w:proofErr w:type="spellEnd"/>
+      <w:r>
+        <w:t xml:space="preserve"> </w:t>
+      </w:r>
+      <w:proofErr w:type="spellStart"/>
+      <w:r>
+        <w:t>scope</w:t>
+      </w:r>
+      <w:proofErr w:type="spellEnd"/>
+      <w:r>
+        <w:t xml:space="preserve">: </w:t>
+      </w:r>
+      <w:proofErr w:type="spellStart"/>
+      <w:r>
+        <w:t>col</w:t>
+      </w:r>
+      <w:proofErr w:type="spellEnd"/>
+      <w:r>
+        <w:t>&gt; &lt;/</w:t>
+      </w:r>
+      <w:proofErr w:type="spellStart"/>
+      <w:r>
+        <w:t>th</w:t>
+      </w:r>
+      <w:proofErr w:type="spellEnd"/>
+      <w:r>
+        <w:t xml:space="preserve">&gt; , assim estamos declarando que para esse título os dados dele estarão no escopo da </w:t>
+      </w:r>
+      <w:r>
+        <w:rPr>
+          <w:b/>
+          <w:bCs/>
+        </w:rPr>
+        <w:t>coluna.</w:t>
+      </w:r>
+      <w:r>
+        <w:rPr>
+          <w:b/>
+          <w:bCs/>
+        </w:rPr>
+        <w:t xml:space="preserve"> </w:t>
+      </w:r>
+      <w:r>
+        <w:t xml:space="preserve">O valor para a propriedade </w:t>
+      </w:r>
+      <w:proofErr w:type="spellStart"/>
+      <w:r>
+        <w:t>scope</w:t>
+      </w:r>
+      <w:proofErr w:type="spellEnd"/>
+      <w:r>
+        <w:t xml:space="preserve"> é um valor de </w:t>
+      </w:r>
+      <w:r>
+        <w:rPr>
+          <w:b/>
+          <w:bCs/>
+        </w:rPr>
+        <w:t>onde está o dado relativo a ele.</w:t>
+      </w:r>
+      <w:r>
+        <w:rPr>
+          <w:b/>
+          <w:bCs/>
+        </w:rPr>
+        <w:t xml:space="preserve"> </w:t>
+      </w:r>
+      <w:r>
+        <w:t xml:space="preserve">A propriedade </w:t>
+      </w:r>
+      <w:proofErr w:type="spellStart"/>
+      <w:r>
+        <w:t>scope</w:t>
+      </w:r>
+      <w:proofErr w:type="spellEnd"/>
+      <w:r>
+        <w:t xml:space="preserve"> não tem resultado visual, mas é muito importante para o significado e motores de busca.</w:t>
+      </w:r>
+    </w:p>
+    <w:p>
+      <w:pPr>
+        <w:jc w:val="both"/>
+        <w:rPr>
+          <w:b/>
+          <w:bCs/>
+        </w:rPr>
+      </w:pPr>
+      <w:r>
+        <w:rPr>
+          <w:b/>
+          <w:bCs/>
+        </w:rPr>
         <w:tab/>
       </w:r>
-    </w:p>
-    <w:p>
-      <w:pPr>
-        <w:jc w:val="both"/>
-      </w:pPr>
+      <w:proofErr w:type="spellStart"/>
+      <w:r>
+        <w:rPr>
+          <w:b/>
+          <w:bCs/>
+        </w:rPr>
+        <w:t>scope</w:t>
+      </w:r>
+      <w:proofErr w:type="spellEnd"/>
+      <w:r>
+        <w:rPr>
+          <w:b/>
+          <w:bCs/>
+        </w:rPr>
+        <w:t>= “</w:t>
+      </w:r>
+      <w:proofErr w:type="spellStart"/>
+      <w:r>
+        <w:rPr>
+          <w:b/>
+          <w:bCs/>
+        </w:rPr>
+        <w:t>col</w:t>
+      </w:r>
+      <w:proofErr w:type="spellEnd"/>
+      <w:r>
+        <w:rPr>
+          <w:b/>
+          <w:bCs/>
+        </w:rPr>
+        <w:t xml:space="preserve">” // </w:t>
+      </w:r>
+      <w:proofErr w:type="spellStart"/>
+      <w:r>
+        <w:rPr>
+          <w:b/>
+          <w:bCs/>
+        </w:rPr>
+        <w:t>scope</w:t>
+      </w:r>
+      <w:proofErr w:type="spellEnd"/>
+      <w:proofErr w:type="gramStart"/>
+      <w:r>
+        <w:rPr>
+          <w:b/>
+          <w:bCs/>
+        </w:rPr>
+        <w:t>=”</w:t>
+      </w:r>
+      <w:proofErr w:type="spellStart"/>
+      <w:r>
+        <w:rPr>
+          <w:b/>
+          <w:bCs/>
+        </w:rPr>
+        <w:t>row</w:t>
+      </w:r>
+      <w:proofErr w:type="spellEnd"/>
+      <w:proofErr w:type="gramEnd"/>
+      <w:r>
+        <w:rPr>
+          <w:b/>
+          <w:bCs/>
+        </w:rPr>
+        <w:t>”</w:t>
+      </w:r>
+    </w:p>
+    <w:p>
+      <w:pPr>
+        <w:jc w:val="both"/>
+      </w:pPr>
+      <w:r>
+        <w:rPr>
+          <w:b/>
+          <w:bCs/>
+          <w:highlight w:val="yellow"/>
+        </w:rPr>
+        <w:t>Efeito zebrado</w:t>
+      </w:r>
+      <w:r>
+        <w:rPr>
+          <w:b/>
+          <w:bCs/>
+        </w:rPr>
+        <w:t xml:space="preserve">: </w:t>
+      </w:r>
+      <w:r>
+        <w:t xml:space="preserve">É possível passar uma classe em cada linha que queremos o efeito zebrado, mas isso seria péssimo em funcionalidade. Por isso é mais rápido e útil fazer com um </w:t>
+      </w:r>
+      <w:proofErr w:type="spellStart"/>
+      <w:r>
+        <w:t>pseudo</w:t>
+      </w:r>
+      <w:proofErr w:type="spellEnd"/>
+      <w:r>
+        <w:t xml:space="preserve"> elemento:</w:t>
+      </w:r>
+      <w:r>
+        <w:t xml:space="preserve"> Dentro dos parênteses é possível passar tipos de propriedades: (1n), (2n), (3</w:t>
+      </w:r>
+      <w:proofErr w:type="gramStart"/>
+      <w:r>
+        <w:t>n</w:t>
+      </w:r>
+      <w:r>
+        <w:t>)...</w:t>
+      </w:r>
+      <w:proofErr w:type="gramEnd"/>
+      <w:r>
+        <w:t xml:space="preserve"> (125n) que são numéricas, ou podemos passar </w:t>
+      </w:r>
+      <w:r>
+        <w:rPr>
+          <w:b/>
+          <w:bCs/>
+          <w:highlight w:val="yellow"/>
+        </w:rPr>
+        <w:t>(</w:t>
+      </w:r>
+      <w:proofErr w:type="spellStart"/>
+      <w:r>
+        <w:rPr>
+          <w:b/>
+          <w:bCs/>
+          <w:highlight w:val="yellow"/>
+        </w:rPr>
+        <w:t>odd</w:t>
+      </w:r>
+      <w:proofErr w:type="spellEnd"/>
+      <w:r>
+        <w:t xml:space="preserve">) para zebrar as </w:t>
+      </w:r>
+      <w:r>
+        <w:rPr>
+          <w:b/>
+          <w:bCs/>
+          <w:highlight w:val="yellow"/>
+        </w:rPr>
+        <w:t>ímpares</w:t>
+      </w:r>
+      <w:r>
+        <w:t xml:space="preserve"> ou (</w:t>
+      </w:r>
+      <w:proofErr w:type="spellStart"/>
+      <w:r>
+        <w:rPr>
+          <w:b/>
+          <w:bCs/>
+          <w:highlight w:val="yellow"/>
+        </w:rPr>
+        <w:t>even</w:t>
+      </w:r>
+      <w:proofErr w:type="spellEnd"/>
+      <w:r>
+        <w:t xml:space="preserve">) para zebrar as </w:t>
+      </w:r>
+      <w:r>
+        <w:rPr>
+          <w:b/>
+          <w:bCs/>
+          <w:highlight w:val="yellow"/>
+        </w:rPr>
+        <w:t>pares</w:t>
+      </w:r>
+      <w:r>
+        <w:rPr>
+          <w:b/>
+          <w:bCs/>
+        </w:rPr>
+        <w:t xml:space="preserve">. </w:t>
+      </w:r>
+      <w:r>
+        <w:t>Inclusive, além de zebrar é possível passar outras propriedades de CSS para estilizar.</w:t>
+      </w:r>
     </w:p>
     <w:p>
       <w:pPr>
@@ -3415,6 +3846,263 @@
       <w:r>
         <w:tab/>
       </w:r>
+      <w:r>
+        <w:rPr>
+          <w:noProof/>
+        </w:rPr>
+        <w:drawing>
+          <wp:inline distT="0" distB="0" distL="0" distR="0" wp14:anchorId="4D2AA4D9" wp14:editId="6D264096">
+            <wp:extent cx="6638290" cy="522605"/>
+            <wp:effectExtent l="0" t="0" r="0" b="0"/>
+            <wp:docPr id="7" name="Imagem 7"/>
+            <wp:cNvGraphicFramePr>
+              <a:graphicFrameLocks xmlns:a="http://schemas.openxmlformats.org/drawingml/2006/main" noChangeAspect="1"/>
+            </wp:cNvGraphicFramePr>
+            <a:graphic xmlns:a="http://schemas.openxmlformats.org/drawingml/2006/main">
+              <a:graphicData uri="http://schemas.openxmlformats.org/drawingml/2006/picture">
+                <pic:pic xmlns:pic="http://schemas.openxmlformats.org/drawingml/2006/picture">
+                  <pic:nvPicPr>
+                    <pic:cNvPr id="0" name="Picture 1"/>
+                    <pic:cNvPicPr>
+                      <a:picLocks noChangeAspect="1" noChangeArrowheads="1"/>
+                    </pic:cNvPicPr>
+                  </pic:nvPicPr>
+                  <pic:blipFill>
+                    <a:blip r:embed="rId10">
+                      <a:extLst>
+                        <a:ext uri="{28A0092B-C50C-407E-A947-70E740481C1C}">
+                          <a14:useLocalDpi xmlns:a14="http://schemas.microsoft.com/office/drawing/2010/main" val="0"/>
+                        </a:ext>
+                      </a:extLst>
+                    </a:blip>
+                    <a:srcRect/>
+                    <a:stretch>
+                      <a:fillRect/>
+                    </a:stretch>
+                  </pic:blipFill>
+                  <pic:spPr bwMode="auto">
+                    <a:xfrm>
+                      <a:off x="0" y="0"/>
+                      <a:ext cx="6638290" cy="522605"/>
+                    </a:xfrm>
+                    <a:prstGeom prst="rect">
+                      <a:avLst/>
+                    </a:prstGeom>
+                    <a:noFill/>
+                    <a:ln>
+                      <a:noFill/>
+                    </a:ln>
+                  </pic:spPr>
+                </pic:pic>
+              </a:graphicData>
+            </a:graphic>
+          </wp:inline>
+        </w:drawing>
+      </w:r>
+    </w:p>
+    <w:p>
+      <w:pPr>
+        <w:jc w:val="both"/>
+      </w:pPr>
+    </w:p>
+    <w:p>
+      <w:pPr>
+        <w:jc w:val="both"/>
+      </w:pPr>
+      <w:r>
+        <w:rPr>
+          <w:b/>
+          <w:bCs/>
+          <w:highlight w:val="yellow"/>
+        </w:rPr>
+        <w:t>CABEÇALHOS FIXOS EM TABELAS</w:t>
+      </w:r>
+      <w:r>
+        <w:rPr>
+          <w:b/>
+          <w:bCs/>
+        </w:rPr>
+        <w:t xml:space="preserve">: </w:t>
+      </w:r>
+      <w:r>
+        <w:t>Para deixar o cabeçalho de uma tabela fixo, precisamos fazer duas coisas</w:t>
+      </w:r>
+      <w:r>
+        <w:t xml:space="preserve">: 1) tornar o comportamento da tabela position: </w:t>
+      </w:r>
+      <w:proofErr w:type="spellStart"/>
+      <w:r>
+        <w:t>relative</w:t>
+      </w:r>
+      <w:proofErr w:type="spellEnd"/>
+      <w:r>
+        <w:t xml:space="preserve"> e 2) tornar o comportamento do cabeçalho da tabela como position: </w:t>
+      </w:r>
+      <w:proofErr w:type="spellStart"/>
+      <w:r>
+        <w:t>sticky</w:t>
+      </w:r>
+      <w:proofErr w:type="spellEnd"/>
+      <w:r>
+        <w:t>;</w:t>
+      </w:r>
+      <w:r>
+        <w:t xml:space="preserve"> Além disso precisamos passar top: -1 e background-color: igual a cor que deixamos o cabeçalho estático.</w:t>
+      </w:r>
+      <w:r>
+        <w:t xml:space="preserve"> Esse recurso ainda não funciona em todos os navegadores.</w:t>
+      </w:r>
+    </w:p>
+    <w:p>
+      <w:pPr>
+        <w:jc w:val="both"/>
+      </w:pPr>
+      <w:r>
+        <w:rPr>
+          <w:b/>
+          <w:bCs/>
+          <w:highlight w:val="yellow"/>
+        </w:rPr>
+        <w:t>Mesclagem</w:t>
+      </w:r>
+      <w:r>
+        <w:rPr>
+          <w:b/>
+          <w:bCs/>
+        </w:rPr>
+        <w:t xml:space="preserve"> de células em tabelas HTML: </w:t>
+      </w:r>
+      <w:r>
+        <w:t xml:space="preserve">Mesclar células em tabelas de HTML é muito fácil, desde que você entenda o que está sendo mesclado. Quando vamos mesclar células dentro de uma </w:t>
+      </w:r>
+      <w:r>
+        <w:rPr>
+          <w:b/>
+          <w:bCs/>
+        </w:rPr>
+        <w:t xml:space="preserve">mesma linha, </w:t>
+      </w:r>
+      <w:r>
+        <w:t xml:space="preserve">na verdade estamos mesclando colunas e o contrário: quando vamos mesclar células dentro de uma </w:t>
+      </w:r>
+      <w:r>
+        <w:rPr>
+          <w:b/>
+          <w:bCs/>
+        </w:rPr>
+        <w:t>mesma coluna</w:t>
+      </w:r>
+      <w:r>
+        <w:t xml:space="preserve">, na verdade estamos mesclando linhas. Portanto se quero mesclar itens que estão lado a lado, devo usar dentro da </w:t>
+      </w:r>
+      <w:proofErr w:type="spellStart"/>
+      <w:r>
+        <w:t>tag</w:t>
+      </w:r>
+      <w:proofErr w:type="spellEnd"/>
+      <w:r>
+        <w:t xml:space="preserve"> o atributo </w:t>
+      </w:r>
+      <w:proofErr w:type="spellStart"/>
+      <w:r>
+        <w:rPr>
+          <w:b/>
+          <w:bCs/>
+        </w:rPr>
+        <w:t>colspan</w:t>
+      </w:r>
+      <w:proofErr w:type="spellEnd"/>
+      <w:proofErr w:type="gramStart"/>
+      <w:r>
+        <w:rPr>
+          <w:b/>
+          <w:bCs/>
+        </w:rPr>
+        <w:t>=”</w:t>
+      </w:r>
+      <w:proofErr w:type="spellStart"/>
+      <w:r>
+        <w:rPr>
+          <w:b/>
+          <w:bCs/>
+        </w:rPr>
+        <w:t>n</w:t>
+      </w:r>
+      <w:proofErr w:type="gramEnd"/>
+      <w:r>
+        <w:rPr>
+          <w:b/>
+          <w:bCs/>
+        </w:rPr>
+        <w:t>°</w:t>
+      </w:r>
+      <w:proofErr w:type="spellEnd"/>
+      <w:r>
+        <w:rPr>
+          <w:b/>
+          <w:bCs/>
+        </w:rPr>
+        <w:t xml:space="preserve">” </w:t>
+      </w:r>
+      <w:r>
+        <w:t xml:space="preserve">e para mesclar dentro de uma mesma coluna devemos usar dentro dessa </w:t>
+      </w:r>
+      <w:proofErr w:type="spellStart"/>
+      <w:r>
+        <w:t>tag</w:t>
+      </w:r>
+      <w:proofErr w:type="spellEnd"/>
+      <w:r>
+        <w:t xml:space="preserve"> o atributo </w:t>
+      </w:r>
+      <w:proofErr w:type="spellStart"/>
+      <w:r>
+        <w:rPr>
+          <w:b/>
+          <w:bCs/>
+        </w:rPr>
+        <w:t>rowspan</w:t>
+      </w:r>
+      <w:proofErr w:type="spellEnd"/>
+      <w:r>
+        <w:rPr>
+          <w:b/>
+          <w:bCs/>
+        </w:rPr>
+        <w:t>=”</w:t>
+      </w:r>
+      <w:proofErr w:type="spellStart"/>
+      <w:r>
+        <w:rPr>
+          <w:b/>
+          <w:bCs/>
+        </w:rPr>
+        <w:t>n°</w:t>
+      </w:r>
+      <w:proofErr w:type="spellEnd"/>
+      <w:r>
+        <w:rPr>
+          <w:b/>
+          <w:bCs/>
+        </w:rPr>
+        <w:t xml:space="preserve">”. </w:t>
+      </w:r>
+      <w:r>
+        <w:t>Sendo “</w:t>
+      </w:r>
+      <w:proofErr w:type="spellStart"/>
+      <w:r>
+        <w:t>n°</w:t>
+      </w:r>
+      <w:proofErr w:type="spellEnd"/>
+      <w:r>
+        <w:t>” o número de células que desejamos mesclar.</w:t>
+      </w:r>
+    </w:p>
+    <w:p>
+      <w:pPr>
+        <w:jc w:val="both"/>
+      </w:pPr>
     </w:p>
     <w:p>
       <w:pPr>

</xml_diff>

<commit_message>
Atualização ex023, de013, e documento word
</commit_message>
<xml_diff>
--- a/modulo-3/html5-css3-modulo3-curso-em-video.docx
+++ b/modulo-3/html5-css3-modulo3-curso-em-video.docx
@@ -3486,7 +3486,7 @@
         <w:rPr>
           <w:b/>
           <w:bCs/>
-          <w:highlight w:val="yellow"/>
+          <w:highlight w:val="magenta"/>
         </w:rPr>
         <w:t>*IMPORTANTE: TD e TH (SIGNIFICADO</w:t>
       </w:r>
@@ -3729,6 +3729,44 @@
           <w:bCs/>
         </w:rPr>
         <w:t>”</w:t>
+      </w:r>
+      <w:r>
+        <w:rPr>
+          <w:b/>
+          <w:bCs/>
+        </w:rPr>
+        <w:t xml:space="preserve"> </w:t>
+      </w:r>
+      <w:r>
+        <w:rPr>
+          <w:b/>
+          <w:bCs/>
+          <w:highlight w:val="magenta"/>
+        </w:rPr>
+        <w:t>TH SEMPRE TEM ESCOPO</w:t>
+      </w:r>
+      <w:r>
+        <w:rPr>
+          <w:b/>
+          <w:bCs/>
+        </w:rPr>
+        <w:t xml:space="preserve">: para colocar escopo em uma </w:t>
+      </w:r>
+      <w:proofErr w:type="spellStart"/>
+      <w:r>
+        <w:rPr>
+          <w:b/>
+          <w:bCs/>
+        </w:rPr>
+        <w:t>th</w:t>
+      </w:r>
+      <w:proofErr w:type="spellEnd"/>
+      <w:r>
+        <w:rPr>
+          <w:b/>
+          <w:bCs/>
+        </w:rPr>
+        <w:t xml:space="preserve"> de uma tabela devemos nos perguntar como os dados desse título estão dispostos: estão dispostos em linhas ou colunas? É somente uma linha ou coluna ou um grupo de linhas e colunas?</w:t>
       </w:r>
     </w:p>
     <w:p>
@@ -4103,11 +4141,275 @@
       <w:pPr>
         <w:jc w:val="both"/>
       </w:pPr>
-    </w:p>
-    <w:p>
-      <w:pPr>
-        <w:jc w:val="both"/>
-      </w:pPr>
+      <w:r>
+        <w:rPr>
+          <w:b/>
+          <w:bCs/>
+          <w:highlight w:val="magenta"/>
+        </w:rPr>
+        <w:t xml:space="preserve">ZEBRANDO COLUNAS - </w:t>
+      </w:r>
+      <w:r>
+        <w:rPr>
+          <w:b/>
+          <w:bCs/>
+          <w:highlight w:val="magenta"/>
+        </w:rPr>
+        <w:t>Personalizando COLUNAS (COL) e GRUPOS DE COLUNAS (COLGROUP):</w:t>
+      </w:r>
+      <w:r>
+        <w:rPr>
+          <w:b/>
+          <w:bCs/>
+        </w:rPr>
+        <w:t xml:space="preserve"> </w:t>
+      </w:r>
+      <w:r>
+        <w:t xml:space="preserve">Surgiu a </w:t>
+      </w:r>
+      <w:proofErr w:type="spellStart"/>
+      <w:r>
+        <w:t>tag</w:t>
+      </w:r>
+      <w:proofErr w:type="spellEnd"/>
+      <w:r>
+        <w:t xml:space="preserve"> &lt;</w:t>
+      </w:r>
+      <w:proofErr w:type="spellStart"/>
+      <w:r>
+        <w:t>colgroup</w:t>
+      </w:r>
+      <w:proofErr w:type="spellEnd"/>
+      <w:r>
+        <w:t>&gt; com as filhas &lt;</w:t>
+      </w:r>
+      <w:proofErr w:type="spellStart"/>
+      <w:r>
+        <w:t>col</w:t>
+      </w:r>
+      <w:proofErr w:type="spellEnd"/>
+      <w:r>
+        <w:t>&gt; (uma para cada coluna de sua tabela) que permite fazer isso.</w:t>
+      </w:r>
+    </w:p>
+    <w:p>
+      <w:pPr>
+        <w:jc w:val="both"/>
+      </w:pPr>
+    </w:p>
+    <w:p>
+      <w:pPr>
+        <w:jc w:val="both"/>
+      </w:pPr>
+      <w:r>
+        <w:rPr>
+          <w:b/>
+          <w:bCs/>
+          <w:highlight w:val="magenta"/>
+        </w:rPr>
+        <w:lastRenderedPageBreak/>
+        <w:t>Tabelas RESPONSIVAS com &lt;</w:t>
+      </w:r>
+      <w:proofErr w:type="spellStart"/>
+      <w:r>
+        <w:rPr>
+          <w:b/>
+          <w:bCs/>
+          <w:highlight w:val="magenta"/>
+        </w:rPr>
+        <w:t>div</w:t>
+      </w:r>
+      <w:proofErr w:type="spellEnd"/>
+      <w:r>
+        <w:rPr>
+          <w:b/>
+          <w:bCs/>
+          <w:highlight w:val="magenta"/>
+        </w:rPr>
+        <w:t>&gt; e overflow:</w:t>
+      </w:r>
+      <w:r>
+        <w:rPr>
+          <w:b/>
+          <w:bCs/>
+        </w:rPr>
+        <w:t xml:space="preserve"> </w:t>
+      </w:r>
+      <w:r>
+        <w:t xml:space="preserve">Para algumas telas pequenas as tabelas podem acabar causando uma rolagem </w:t>
+      </w:r>
+      <w:r>
+        <w:rPr>
+          <w:b/>
+          <w:bCs/>
+        </w:rPr>
+        <w:t>indesejada</w:t>
+      </w:r>
+      <w:r>
+        <w:t xml:space="preserve"> para lateral ou vertical da tela, geralmente a rolagem mais indesejada é a </w:t>
+      </w:r>
+      <w:r>
+        <w:rPr>
+          <w:b/>
+          <w:bCs/>
+        </w:rPr>
+        <w:t>HORIZONTAL</w:t>
+      </w:r>
+      <w:r>
+        <w:t xml:space="preserve">. Para resolver isso é muito </w:t>
+      </w:r>
+      <w:proofErr w:type="spellStart"/>
+      <w:r>
+        <w:t>siples</w:t>
+      </w:r>
+      <w:proofErr w:type="spellEnd"/>
+      <w:r>
+        <w:t xml:space="preserve">, basta </w:t>
+      </w:r>
+      <w:r>
+        <w:rPr>
+          <w:b/>
+          <w:bCs/>
+        </w:rPr>
+        <w:t xml:space="preserve">enveloparmos a </w:t>
+      </w:r>
+      <w:proofErr w:type="spellStart"/>
+      <w:r>
+        <w:rPr>
+          <w:b/>
+          <w:bCs/>
+        </w:rPr>
+        <w:t>tag</w:t>
+      </w:r>
+      <w:proofErr w:type="spellEnd"/>
+      <w:r>
+        <w:rPr>
+          <w:b/>
+          <w:bCs/>
+        </w:rPr>
+        <w:t xml:space="preserve"> &lt;</w:t>
+      </w:r>
+      <w:proofErr w:type="spellStart"/>
+      <w:r>
+        <w:rPr>
+          <w:b/>
+          <w:bCs/>
+        </w:rPr>
+        <w:t>table</w:t>
+      </w:r>
+      <w:proofErr w:type="spellEnd"/>
+      <w:r>
+        <w:rPr>
+          <w:b/>
+          <w:bCs/>
+        </w:rPr>
+        <w:t xml:space="preserve">&gt; </w:t>
+      </w:r>
+      <w:r>
+        <w:t xml:space="preserve">em uma </w:t>
+      </w:r>
+      <w:proofErr w:type="spellStart"/>
+      <w:r>
+        <w:rPr>
+          <w:b/>
+          <w:bCs/>
+        </w:rPr>
+        <w:t>div</w:t>
+      </w:r>
+      <w:proofErr w:type="spellEnd"/>
+      <w:r>
+        <w:rPr>
+          <w:b/>
+          <w:bCs/>
+        </w:rPr>
+        <w:t xml:space="preserve"> </w:t>
+      </w:r>
+      <w:r>
+        <w:t xml:space="preserve">com um </w:t>
+      </w:r>
+      <w:r>
+        <w:rPr>
+          <w:b/>
+          <w:bCs/>
+        </w:rPr>
+        <w:t xml:space="preserve">#id=”container” </w:t>
+      </w:r>
+      <w:r>
+        <w:t xml:space="preserve">e no estilo de </w:t>
+      </w:r>
+      <w:proofErr w:type="spellStart"/>
+      <w:r>
+        <w:t>css</w:t>
+      </w:r>
+      <w:proofErr w:type="spellEnd"/>
+      <w:r>
+        <w:t xml:space="preserve"> passar as seguintes propriedades: </w:t>
+      </w:r>
+      <w:proofErr w:type="spellStart"/>
+      <w:r>
+        <w:rPr>
+          <w:b/>
+          <w:bCs/>
+        </w:rPr>
+        <w:t>div#container</w:t>
+      </w:r>
+      <w:proofErr w:type="spellEnd"/>
+      <w:r>
+        <w:rPr>
+          <w:b/>
+          <w:bCs/>
+        </w:rPr>
+        <w:t xml:space="preserve"> </w:t>
+      </w:r>
+      <w:proofErr w:type="gramStart"/>
+      <w:r>
+        <w:rPr>
+          <w:b/>
+          <w:bCs/>
+        </w:rPr>
+        <w:t>{ overflow</w:t>
+      </w:r>
+      <w:proofErr w:type="gramEnd"/>
+      <w:r>
+        <w:rPr>
+          <w:b/>
+          <w:bCs/>
+        </w:rPr>
+        <w:t>-x: auto;}</w:t>
+      </w:r>
+      <w:r>
+        <w:rPr>
+          <w:b/>
+          <w:bCs/>
+        </w:rPr>
+        <w:t xml:space="preserve">. </w:t>
+      </w:r>
+      <w:r>
+        <w:t xml:space="preserve">Além disso essa propriedade também possui variações overflow-y (eixo y) e overflow que contém os valores: </w:t>
+      </w:r>
+      <w:r>
+        <w:rPr>
+          <w:b/>
+          <w:bCs/>
+        </w:rPr>
+        <w:t xml:space="preserve">auto, scroll e </w:t>
+      </w:r>
+      <w:proofErr w:type="spellStart"/>
+      <w:r>
+        <w:rPr>
+          <w:b/>
+          <w:bCs/>
+        </w:rPr>
+        <w:t>hidden</w:t>
+      </w:r>
+      <w:proofErr w:type="spellEnd"/>
+      <w:r>
+        <w:rPr>
+          <w:b/>
+          <w:bCs/>
+        </w:rPr>
+        <w:t>.</w:t>
+      </w:r>
     </w:p>
     <w:sectPr>
       <w:pgSz w:w="11906" w:h="16838"/>

</xml_diff>